<commit_message>
evolução do caso de uso cadastrarClienteUCManterCliente
</commit_message>
<xml_diff>
--- a/10_CasoDeUso/cadastrarClienteUCManterCliente.docx
+++ b/10_CasoDeUso/cadastrarClienteUCManterCliente.docx
@@ -5,7 +5,7 @@
     <w:p>
       <w:pPr>
         <w:pStyle w:val="Ttulododocumento"/>
-        <w:jc w:val="right"/>
+        <w:jc w:val="both"/>
         <w:rPr/>
       </w:pPr>
       <w:r>
@@ -15,7 +15,7 @@
     <w:p>
       <w:pPr>
         <w:pStyle w:val="Ttulododocumento"/>
-        <w:jc w:val="right"/>
+        <w:jc w:val="both"/>
         <w:rPr/>
       </w:pPr>
       <w:r>
@@ -25,7 +25,7 @@
     <w:p>
       <w:pPr>
         <w:pStyle w:val="Ttulododocumento"/>
-        <w:jc w:val="right"/>
+        <w:jc w:val="both"/>
         <w:rPr/>
       </w:pPr>
       <w:r>
@@ -35,7 +35,7 @@
     <w:p>
       <w:pPr>
         <w:pStyle w:val="Ttulododocumento"/>
-        <w:jc w:val="right"/>
+        <w:jc w:val="both"/>
         <w:rPr/>
       </w:pPr>
       <w:r>
@@ -45,7 +45,7 @@
     <w:p>
       <w:pPr>
         <w:pStyle w:val="Ttulododocumento"/>
-        <w:jc w:val="right"/>
+        <w:jc w:val="both"/>
         <w:rPr/>
       </w:pPr>
       <w:r>
@@ -55,7 +55,7 @@
     <w:p>
       <w:pPr>
         <w:pStyle w:val="Ttulododocumento"/>
-        <w:jc w:val="right"/>
+        <w:jc w:val="both"/>
         <w:rPr/>
       </w:pPr>
       <w:r>
@@ -78,6 +78,7 @@
     <w:p>
       <w:pPr>
         <w:pStyle w:val="Normal"/>
+        <w:jc w:val="right"/>
         <w:rPr/>
       </w:pPr>
       <w:r>
@@ -193,6 +194,7 @@
     <w:p>
       <w:pPr>
         <w:pStyle w:val="Ttulododocumento"/>
+        <w:jc w:val="both"/>
         <w:rPr>
           <w:rFonts w:cs="Arial"/>
         </w:rPr>
@@ -206,6 +208,7 @@
     <w:p>
       <w:pPr>
         <w:pStyle w:val="Normal"/>
+        <w:jc w:val="both"/>
         <w:rPr/>
       </w:pPr>
       <w:r>
@@ -215,6 +218,7 @@
     <w:p>
       <w:pPr>
         <w:pStyle w:val="Normal"/>
+        <w:jc w:val="both"/>
         <w:rPr/>
       </w:pPr>
       <w:r>
@@ -224,6 +228,7 @@
     <w:p>
       <w:pPr>
         <w:pStyle w:val="Normal"/>
+        <w:jc w:val="both"/>
         <w:rPr/>
       </w:pPr>
       <w:r>
@@ -233,6 +238,7 @@
     <w:p>
       <w:pPr>
         <w:pStyle w:val="Normal"/>
+        <w:jc w:val="both"/>
         <w:rPr/>
       </w:pPr>
       <w:r>
@@ -242,6 +248,7 @@
     <w:p>
       <w:pPr>
         <w:pStyle w:val="Normal"/>
+        <w:jc w:val="both"/>
         <w:rPr/>
       </w:pPr>
       <w:r>
@@ -251,6 +258,7 @@
     <w:p>
       <w:pPr>
         <w:pStyle w:val="Normal"/>
+        <w:jc w:val="both"/>
         <w:rPr/>
       </w:pPr>
       <w:r>
@@ -260,6 +268,7 @@
     <w:p>
       <w:pPr>
         <w:pStyle w:val="Normal"/>
+        <w:jc w:val="both"/>
         <w:rPr/>
       </w:pPr>
       <w:r>
@@ -269,6 +278,7 @@
     <w:p>
       <w:pPr>
         <w:pStyle w:val="Ttulododocumento"/>
+        <w:jc w:val="both"/>
         <w:rPr>
           <w:rFonts w:cs="Arial"/>
         </w:rPr>
@@ -284,7 +294,7 @@
       <w:tblPr>
         <w:tblW w:w="9396" w:type="dxa"/>
         <w:jc w:val="left"/>
-        <w:tblInd w:w="93" w:type="dxa"/>
+        <w:tblInd w:w="78" w:type="dxa"/>
         <w:tblBorders>
           <w:top w:val="single" w:sz="6" w:space="0" w:color="00000A"/>
           <w:left w:val="single" w:sz="6" w:space="0" w:color="00000A"/>
@@ -295,7 +305,7 @@
         </w:tblBorders>
         <w:tblCellMar>
           <w:top w:w="0" w:type="dxa"/>
-          <w:left w:w="91" w:type="dxa"/>
+          <w:left w:w="75" w:type="dxa"/>
           <w:bottom w:w="0" w:type="dxa"/>
           <w:right w:w="108" w:type="dxa"/>
         </w:tblCellMar>
@@ -324,7 +334,7 @@
             </w:tcBorders>
             <w:shd w:fill="auto" w:val="clear"/>
             <w:tcMar>
-              <w:left w:w="91" w:type="dxa"/>
+              <w:left w:w="75" w:type="dxa"/>
             </w:tcMar>
             <w:vAlign w:val="center"/>
           </w:tcPr>
@@ -332,7 +342,7 @@
             <w:pPr>
               <w:pStyle w:val="Tabletext"/>
               <w:spacing w:before="0" w:after="0"/>
-              <w:jc w:val="center"/>
+              <w:jc w:val="both"/>
               <w:rPr>
                 <w:rFonts w:cs="Arial"/>
                 <w:b/>
@@ -363,7 +373,7 @@
             </w:tcBorders>
             <w:shd w:fill="auto" w:val="clear"/>
             <w:tcMar>
-              <w:left w:w="91" w:type="dxa"/>
+              <w:left w:w="75" w:type="dxa"/>
             </w:tcMar>
             <w:vAlign w:val="center"/>
           </w:tcPr>
@@ -371,7 +381,7 @@
             <w:pPr>
               <w:pStyle w:val="Tabletext"/>
               <w:spacing w:before="0" w:after="0"/>
-              <w:jc w:val="center"/>
+              <w:jc w:val="both"/>
               <w:rPr>
                 <w:rFonts w:cs="Arial"/>
                 <w:b/>
@@ -402,7 +412,7 @@
             </w:tcBorders>
             <w:shd w:fill="auto" w:val="clear"/>
             <w:tcMar>
-              <w:left w:w="91" w:type="dxa"/>
+              <w:left w:w="75" w:type="dxa"/>
             </w:tcMar>
             <w:vAlign w:val="center"/>
           </w:tcPr>
@@ -410,7 +420,7 @@
             <w:pPr>
               <w:pStyle w:val="Tabletext"/>
               <w:spacing w:before="0" w:after="0"/>
-              <w:jc w:val="center"/>
+              <w:jc w:val="both"/>
               <w:rPr>
                 <w:rFonts w:cs="Arial"/>
                 <w:b/>
@@ -441,7 +451,7 @@
             </w:tcBorders>
             <w:shd w:fill="auto" w:val="clear"/>
             <w:tcMar>
-              <w:left w:w="91" w:type="dxa"/>
+              <w:left w:w="75" w:type="dxa"/>
             </w:tcMar>
             <w:vAlign w:val="center"/>
           </w:tcPr>
@@ -449,7 +459,7 @@
             <w:pPr>
               <w:pStyle w:val="Tabletext"/>
               <w:spacing w:before="0" w:after="0"/>
-              <w:jc w:val="center"/>
+              <w:jc w:val="both"/>
               <w:rPr>
                 <w:rFonts w:cs="Arial"/>
                 <w:b/>
@@ -485,7 +495,7 @@
             </w:tcBorders>
             <w:shd w:fill="auto" w:val="clear"/>
             <w:tcMar>
-              <w:left w:w="91" w:type="dxa"/>
+              <w:left w:w="75" w:type="dxa"/>
             </w:tcMar>
             <w:vAlign w:val="center"/>
           </w:tcPr>
@@ -493,7 +503,7 @@
             <w:pPr>
               <w:pStyle w:val="Tabletext"/>
               <w:spacing w:before="0" w:after="0"/>
-              <w:jc w:val="center"/>
+              <w:jc w:val="both"/>
               <w:rPr/>
             </w:pPr>
             <w:r>
@@ -517,7 +527,7 @@
             </w:tcBorders>
             <w:shd w:fill="auto" w:val="clear"/>
             <w:tcMar>
-              <w:left w:w="91" w:type="dxa"/>
+              <w:left w:w="75" w:type="dxa"/>
             </w:tcMar>
             <w:vAlign w:val="center"/>
           </w:tcPr>
@@ -525,7 +535,7 @@
             <w:pPr>
               <w:pStyle w:val="Tabletext"/>
               <w:spacing w:before="0" w:after="0"/>
-              <w:jc w:val="center"/>
+              <w:jc w:val="both"/>
               <w:rPr>
                 <w:rFonts w:cs="Arial"/>
               </w:rPr>
@@ -551,7 +561,7 @@
             </w:tcBorders>
             <w:shd w:fill="auto" w:val="clear"/>
             <w:tcMar>
-              <w:left w:w="91" w:type="dxa"/>
+              <w:left w:w="75" w:type="dxa"/>
             </w:tcMar>
             <w:vAlign w:val="center"/>
           </w:tcPr>
@@ -559,7 +569,7 @@
             <w:pPr>
               <w:pStyle w:val="Tabletext"/>
               <w:spacing w:before="0" w:after="0"/>
-              <w:jc w:val="left"/>
+              <w:jc w:val="both"/>
               <w:rPr>
                 <w:rFonts w:cs="Arial"/>
               </w:rPr>
@@ -585,7 +595,7 @@
             </w:tcBorders>
             <w:shd w:fill="auto" w:val="clear"/>
             <w:tcMar>
-              <w:left w:w="91" w:type="dxa"/>
+              <w:left w:w="75" w:type="dxa"/>
             </w:tcMar>
             <w:vAlign w:val="center"/>
           </w:tcPr>
@@ -593,7 +603,7 @@
             <w:pPr>
               <w:pStyle w:val="Tabletext"/>
               <w:spacing w:before="0" w:after="0"/>
-              <w:jc w:val="center"/>
+              <w:jc w:val="both"/>
               <w:rPr/>
             </w:pPr>
             <w:r>
@@ -622,7 +632,7 @@
             </w:tcBorders>
             <w:shd w:fill="auto" w:val="clear"/>
             <w:tcMar>
-              <w:left w:w="91" w:type="dxa"/>
+              <w:left w:w="75" w:type="dxa"/>
             </w:tcMar>
             <w:vAlign w:val="center"/>
           </w:tcPr>
@@ -630,7 +640,7 @@
             <w:pPr>
               <w:pStyle w:val="Tabletext"/>
               <w:spacing w:before="0" w:after="0"/>
-              <w:jc w:val="center"/>
+              <w:jc w:val="both"/>
               <w:rPr>
                 <w:rFonts w:cs="Arial"/>
               </w:rPr>
@@ -655,7 +665,7 @@
             </w:tcBorders>
             <w:shd w:fill="auto" w:val="clear"/>
             <w:tcMar>
-              <w:left w:w="91" w:type="dxa"/>
+              <w:left w:w="75" w:type="dxa"/>
             </w:tcMar>
             <w:vAlign w:val="center"/>
           </w:tcPr>
@@ -663,7 +673,7 @@
             <w:pPr>
               <w:pStyle w:val="Tabletext"/>
               <w:spacing w:before="0" w:after="0"/>
-              <w:jc w:val="center"/>
+              <w:jc w:val="both"/>
               <w:rPr>
                 <w:rFonts w:cs="Arial"/>
               </w:rPr>
@@ -688,7 +698,7 @@
             </w:tcBorders>
             <w:shd w:fill="auto" w:val="clear"/>
             <w:tcMar>
-              <w:left w:w="91" w:type="dxa"/>
+              <w:left w:w="75" w:type="dxa"/>
             </w:tcMar>
             <w:vAlign w:val="center"/>
           </w:tcPr>
@@ -696,7 +706,7 @@
             <w:pPr>
               <w:pStyle w:val="Tabletext"/>
               <w:spacing w:before="0" w:after="0"/>
-              <w:jc w:val="left"/>
+              <w:jc w:val="both"/>
               <w:rPr>
                 <w:rFonts w:cs="Arial"/>
               </w:rPr>
@@ -721,7 +731,7 @@
             </w:tcBorders>
             <w:shd w:fill="auto" w:val="clear"/>
             <w:tcMar>
-              <w:left w:w="91" w:type="dxa"/>
+              <w:left w:w="75" w:type="dxa"/>
             </w:tcMar>
             <w:vAlign w:val="center"/>
           </w:tcPr>
@@ -729,7 +739,7 @@
             <w:pPr>
               <w:pStyle w:val="Tabletext"/>
               <w:spacing w:before="0" w:after="0"/>
-              <w:jc w:val="center"/>
+              <w:jc w:val="both"/>
               <w:rPr>
                 <w:rFonts w:cs="Arial"/>
               </w:rPr>
@@ -748,6 +758,7 @@
         <w:pStyle w:val="Normal"/>
         <w:widowControl/>
         <w:spacing w:lineRule="auto" w:line="276"/>
+        <w:jc w:val="both"/>
         <w:rPr/>
       </w:pPr>
       <w:r>
@@ -759,6 +770,7 @@
         <w:pStyle w:val="Normal"/>
         <w:widowControl/>
         <w:spacing w:lineRule="auto" w:line="276" w:before="0" w:after="200"/>
+        <w:jc w:val="both"/>
         <w:rPr/>
       </w:pPr>
       <w:r>
@@ -771,7 +783,7 @@
     <w:p>
       <w:pPr>
         <w:pStyle w:val="Normal"/>
-        <w:jc w:val="center"/>
+        <w:jc w:val="both"/>
         <w:rPr/>
       </w:pPr>
       <w:r>
@@ -789,12 +801,13 @@
           <w:docPartGallery w:val="Table of Contents"/>
           <w:docPartUnique w:val="true"/>
         </w:docPartObj>
-        <w:id w:val="486289064"/>
+        <w:id w:val="1815817445"/>
       </w:sdtPr>
       <w:sdtContent>
         <w:p>
           <w:pPr>
             <w:pStyle w:val="Sumrio1"/>
+            <w:jc w:val="both"/>
             <w:rPr>
               <w:rFonts w:ascii="Calibri" w:hAnsi="Calibri" w:eastAsia="" w:cs="" w:asciiTheme="minorHAnsi" w:cstheme="minorBidi" w:eastAsiaTheme="minorEastAsia" w:hAnsiTheme="minorHAnsi"/>
               <w:bCs w:val="false"/>
@@ -879,6 +892,7 @@
         <w:p>
           <w:pPr>
             <w:pStyle w:val="Sumrio1"/>
+            <w:jc w:val="both"/>
             <w:rPr>
               <w:rFonts w:ascii="Calibri" w:hAnsi="Calibri" w:eastAsia="" w:cs="" w:asciiTheme="minorHAnsi" w:cstheme="minorBidi" w:eastAsiaTheme="minorEastAsia" w:hAnsiTheme="minorHAnsi"/>
               <w:bCs w:val="false"/>
@@ -954,6 +968,7 @@
         <w:p>
           <w:pPr>
             <w:pStyle w:val="Sumrio1"/>
+            <w:jc w:val="both"/>
             <w:rPr>
               <w:rFonts w:ascii="Calibri" w:hAnsi="Calibri" w:eastAsia="" w:cs="" w:asciiTheme="minorHAnsi" w:cstheme="minorBidi" w:eastAsiaTheme="minorEastAsia" w:hAnsiTheme="minorHAnsi"/>
               <w:bCs w:val="false"/>
@@ -1029,6 +1044,7 @@
         <w:p>
           <w:pPr>
             <w:pStyle w:val="Sumrio1"/>
+            <w:jc w:val="both"/>
             <w:rPr>
               <w:rFonts w:ascii="Calibri" w:hAnsi="Calibri" w:eastAsia="" w:cs="" w:asciiTheme="minorHAnsi" w:cstheme="minorBidi" w:eastAsiaTheme="minorEastAsia" w:hAnsiTheme="minorHAnsi"/>
               <w:bCs w:val="false"/>
@@ -1104,6 +1120,7 @@
         <w:p>
           <w:pPr>
             <w:pStyle w:val="Sumrio1"/>
+            <w:jc w:val="both"/>
             <w:rPr>
               <w:rFonts w:ascii="Calibri" w:hAnsi="Calibri" w:eastAsia="" w:cs="" w:asciiTheme="minorHAnsi" w:cstheme="minorBidi" w:eastAsiaTheme="minorEastAsia" w:hAnsiTheme="minorHAnsi"/>
               <w:bCs w:val="false"/>
@@ -1179,6 +1196,7 @@
         <w:p>
           <w:pPr>
             <w:pStyle w:val="Sumrio1"/>
+            <w:jc w:val="both"/>
             <w:rPr>
               <w:rFonts w:ascii="Calibri" w:hAnsi="Calibri" w:eastAsia="" w:cs="" w:asciiTheme="minorHAnsi" w:cstheme="minorBidi" w:eastAsiaTheme="minorEastAsia" w:hAnsiTheme="minorHAnsi"/>
               <w:bCs w:val="false"/>
@@ -1259,6 +1277,7 @@
               <w:tab w:val="left" w:pos="800" w:leader="none"/>
               <w:tab w:val="right" w:pos="9016" w:leader="dot"/>
             </w:tabs>
+            <w:jc w:val="both"/>
             <w:rPr>
               <w:rFonts w:ascii="Calibri" w:hAnsi="Calibri" w:eastAsia="" w:cs="" w:asciiTheme="minorHAnsi" w:cstheme="minorBidi" w:eastAsiaTheme="minorEastAsia" w:hAnsiTheme="minorHAnsi"/>
               <w:bCs w:val="false"/>
@@ -1334,6 +1353,7 @@
         <w:p>
           <w:pPr>
             <w:pStyle w:val="Sumrio1"/>
+            <w:jc w:val="both"/>
             <w:rPr>
               <w:rFonts w:ascii="Calibri" w:hAnsi="Calibri" w:eastAsia="" w:cs="" w:asciiTheme="minorHAnsi" w:cstheme="minorBidi" w:eastAsiaTheme="minorEastAsia" w:hAnsiTheme="minorHAnsi"/>
               <w:bCs w:val="false"/>
@@ -1414,6 +1434,7 @@
               <w:tab w:val="left" w:pos="800" w:leader="none"/>
               <w:tab w:val="right" w:pos="9016" w:leader="dot"/>
             </w:tabs>
+            <w:jc w:val="both"/>
             <w:rPr>
               <w:rFonts w:ascii="Calibri" w:hAnsi="Calibri" w:eastAsia="" w:cs="" w:asciiTheme="minorHAnsi" w:cstheme="minorBidi" w:eastAsiaTheme="minorEastAsia" w:hAnsiTheme="minorHAnsi"/>
               <w:bCs w:val="false"/>
@@ -1489,6 +1510,7 @@
         <w:p>
           <w:pPr>
             <w:pStyle w:val="Sumrio1"/>
+            <w:jc w:val="both"/>
             <w:rPr>
               <w:rFonts w:ascii="Calibri" w:hAnsi="Calibri" w:eastAsia="" w:cs="" w:asciiTheme="minorHAnsi" w:cstheme="minorBidi" w:eastAsiaTheme="minorEastAsia" w:hAnsiTheme="minorHAnsi"/>
               <w:bCs w:val="false"/>
@@ -1569,6 +1591,7 @@
               <w:tab w:val="left" w:pos="800" w:leader="none"/>
               <w:tab w:val="right" w:pos="9016" w:leader="dot"/>
             </w:tabs>
+            <w:jc w:val="both"/>
             <w:rPr>
               <w:rFonts w:ascii="Calibri" w:hAnsi="Calibri" w:eastAsia="" w:cs="" w:asciiTheme="minorHAnsi" w:cstheme="minorBidi" w:eastAsiaTheme="minorEastAsia" w:hAnsiTheme="minorHAnsi"/>
               <w:bCs w:val="false"/>
@@ -1644,6 +1667,7 @@
         <w:p>
           <w:pPr>
             <w:pStyle w:val="Sumrio1"/>
+            <w:jc w:val="both"/>
             <w:rPr>
               <w:rFonts w:ascii="Calibri" w:hAnsi="Calibri" w:eastAsia="" w:cs="" w:asciiTheme="minorHAnsi" w:cstheme="minorBidi" w:eastAsiaTheme="minorEastAsia" w:hAnsiTheme="minorHAnsi"/>
               <w:bCs w:val="false"/>
@@ -1724,6 +1748,7 @@
               <w:tab w:val="left" w:pos="800" w:leader="none"/>
               <w:tab w:val="right" w:pos="9016" w:leader="dot"/>
             </w:tabs>
+            <w:jc w:val="both"/>
             <w:rPr>
               <w:rFonts w:ascii="Calibri" w:hAnsi="Calibri" w:eastAsia="" w:cs="" w:asciiTheme="minorHAnsi" w:cstheme="minorBidi" w:eastAsiaTheme="minorEastAsia" w:hAnsiTheme="minorHAnsi"/>
               <w:bCs w:val="false"/>
@@ -1804,6 +1829,7 @@
               <w:tab w:val="left" w:pos="800" w:leader="none"/>
               <w:tab w:val="right" w:pos="9016" w:leader="dot"/>
             </w:tabs>
+            <w:jc w:val="both"/>
             <w:rPr>
               <w:rFonts w:ascii="Calibri" w:hAnsi="Calibri" w:eastAsia="" w:cs="" w:asciiTheme="minorHAnsi" w:cstheme="minorBidi" w:eastAsiaTheme="minorEastAsia" w:hAnsiTheme="minorHAnsi"/>
               <w:bCs w:val="false"/>
@@ -1879,6 +1905,7 @@
         <w:p>
           <w:pPr>
             <w:pStyle w:val="Sumrio3"/>
+            <w:jc w:val="both"/>
             <w:rPr>
               <w:rFonts w:ascii="Calibri" w:hAnsi="Calibri" w:eastAsia="" w:cs="" w:asciiTheme="minorHAnsi" w:cstheme="minorBidi" w:eastAsiaTheme="minorEastAsia" w:hAnsiTheme="minorHAnsi"/>
               <w:sz w:val="22"/>
@@ -1955,6 +1982,7 @@
               <w:tab w:val="left" w:pos="800" w:leader="none"/>
               <w:tab w:val="right" w:pos="9016" w:leader="dot"/>
             </w:tabs>
+            <w:jc w:val="both"/>
             <w:rPr>
               <w:rFonts w:ascii="Calibri" w:hAnsi="Calibri" w:eastAsia="" w:cs="" w:asciiTheme="minorHAnsi" w:cstheme="minorBidi" w:eastAsiaTheme="minorEastAsia" w:hAnsiTheme="minorHAnsi"/>
               <w:bCs w:val="false"/>
@@ -2035,6 +2063,7 @@
               <w:tab w:val="left" w:pos="800" w:leader="none"/>
               <w:tab w:val="right" w:pos="9016" w:leader="dot"/>
             </w:tabs>
+            <w:jc w:val="both"/>
             <w:rPr>
               <w:rFonts w:ascii="Calibri" w:hAnsi="Calibri" w:eastAsia="" w:cs="" w:asciiTheme="minorHAnsi" w:cstheme="minorBidi" w:eastAsiaTheme="minorEastAsia" w:hAnsiTheme="minorHAnsi"/>
               <w:bCs w:val="false"/>
@@ -2110,6 +2139,7 @@
         <w:p>
           <w:pPr>
             <w:pStyle w:val="Sumrio1"/>
+            <w:jc w:val="both"/>
             <w:rPr>
               <w:rFonts w:ascii="Calibri" w:hAnsi="Calibri" w:eastAsia="" w:cs="" w:asciiTheme="minorHAnsi" w:cstheme="minorBidi" w:eastAsiaTheme="minorEastAsia" w:hAnsiTheme="minorHAnsi"/>
               <w:bCs w:val="false"/>
@@ -2190,6 +2220,7 @@
               <w:tab w:val="left" w:pos="800" w:leader="none"/>
               <w:tab w:val="right" w:pos="9016" w:leader="dot"/>
             </w:tabs>
+            <w:jc w:val="both"/>
             <w:rPr>
               <w:rFonts w:ascii="Calibri" w:hAnsi="Calibri" w:eastAsia="" w:cs="" w:asciiTheme="minorHAnsi" w:cstheme="minorBidi" w:eastAsiaTheme="minorEastAsia" w:hAnsiTheme="minorHAnsi"/>
               <w:bCs w:val="false"/>
@@ -2265,6 +2296,7 @@
         <w:p>
           <w:pPr>
             <w:pStyle w:val="Sumrio1"/>
+            <w:jc w:val="both"/>
             <w:rPr>
               <w:rFonts w:ascii="Calibri" w:hAnsi="Calibri" w:eastAsia="" w:cs="" w:asciiTheme="minorHAnsi" w:cstheme="minorBidi" w:eastAsiaTheme="minorEastAsia" w:hAnsiTheme="minorHAnsi"/>
               <w:bCs w:val="false"/>
@@ -2345,6 +2377,7 @@
               <w:tab w:val="left" w:pos="800" w:leader="none"/>
               <w:tab w:val="right" w:pos="9016" w:leader="dot"/>
             </w:tabs>
+            <w:jc w:val="both"/>
             <w:rPr>
               <w:rFonts w:ascii="Calibri" w:hAnsi="Calibri" w:eastAsia="" w:cs="" w:asciiTheme="minorHAnsi" w:cstheme="minorBidi" w:eastAsiaTheme="minorEastAsia" w:hAnsiTheme="minorHAnsi"/>
               <w:bCs w:val="false"/>
@@ -2420,6 +2453,7 @@
         <w:p>
           <w:pPr>
             <w:pStyle w:val="Sumrio1"/>
+            <w:jc w:val="both"/>
             <w:rPr>
               <w:rFonts w:ascii="Calibri" w:hAnsi="Calibri" w:eastAsia="" w:cs="" w:asciiTheme="minorHAnsi" w:cstheme="minorBidi" w:eastAsiaTheme="minorEastAsia" w:hAnsiTheme="minorHAnsi"/>
               <w:bCs w:val="false"/>
@@ -2500,6 +2534,7 @@
               <w:tab w:val="left" w:pos="800" w:leader="none"/>
               <w:tab w:val="right" w:pos="9016" w:leader="dot"/>
             </w:tabs>
+            <w:jc w:val="both"/>
             <w:rPr>
               <w:rFonts w:ascii="Calibri" w:hAnsi="Calibri" w:eastAsia="" w:cs="" w:asciiTheme="minorHAnsi" w:cstheme="minorBidi" w:eastAsiaTheme="minorEastAsia" w:hAnsiTheme="minorHAnsi"/>
               <w:bCs w:val="false"/>
@@ -2575,6 +2610,7 @@
         <w:p>
           <w:pPr>
             <w:pStyle w:val="Sumrio1"/>
+            <w:jc w:val="both"/>
             <w:rPr>
               <w:rFonts w:ascii="Calibri" w:hAnsi="Calibri" w:eastAsia="" w:cs="" w:asciiTheme="minorHAnsi" w:cstheme="minorBidi" w:eastAsiaTheme="minorEastAsia" w:hAnsiTheme="minorHAnsi"/>
               <w:bCs w:val="false"/>
@@ -2655,6 +2691,7 @@
               <w:tab w:val="left" w:pos="800" w:leader="none"/>
               <w:tab w:val="right" w:pos="9016" w:leader="dot"/>
             </w:tabs>
+            <w:jc w:val="both"/>
             <w:rPr>
               <w:rFonts w:ascii="Calibri" w:hAnsi="Calibri" w:eastAsia="" w:cs="" w:asciiTheme="minorHAnsi" w:cstheme="minorBidi" w:eastAsiaTheme="minorEastAsia" w:hAnsiTheme="minorHAnsi"/>
               <w:bCs w:val="false"/>
@@ -2730,6 +2767,7 @@
         <w:p>
           <w:pPr>
             <w:pStyle w:val="Sumrio1"/>
+            <w:jc w:val="both"/>
             <w:rPr>
               <w:rFonts w:ascii="Calibri" w:hAnsi="Calibri" w:eastAsia="" w:cs="" w:asciiTheme="minorHAnsi" w:cstheme="minorBidi" w:eastAsiaTheme="minorEastAsia" w:hAnsiTheme="minorHAnsi"/>
               <w:bCs w:val="false"/>
@@ -2805,6 +2843,7 @@
         <w:p>
           <w:pPr>
             <w:pStyle w:val="Sumrio1"/>
+            <w:jc w:val="both"/>
             <w:rPr/>
           </w:pPr>
           <w:r>
@@ -2821,6 +2860,7 @@
         <w:pStyle w:val="Normal"/>
         <w:widowControl/>
         <w:spacing w:lineRule="auto" w:line="276" w:before="0" w:after="200"/>
+        <w:jc w:val="both"/>
         <w:rPr>
           <w:rFonts w:eastAsia="" w:cs="" w:cstheme="majorBidi" w:eastAsiaTheme="majorEastAsia"/>
           <w:b/>
@@ -2846,21 +2886,12 @@
     <w:p>
       <w:pPr>
         <w:pStyle w:val="Ttulododocumento"/>
-        <w:rPr/>
-      </w:pPr>
-      <w:r>
-        <w:rPr/>
-        <w:t>Especificação de Caso de Uso:</w:t>
-      </w:r>
-    </w:p>
-    <w:p>
-      <w:pPr>
-        <w:pStyle w:val="Ttulododocumento"/>
-        <w:rPr/>
-      </w:pPr>
-      <w:r>
-        <w:rPr/>
-        <w:t>&lt;Nome do caso de uso com verbo no infinitivo&gt;</w:t>
+        <w:jc w:val="both"/>
+        <w:rPr/>
+      </w:pPr>
+      <w:r>
+        <w:rPr/>
+        <w:t>Especificação de Caso de Uso: Cadastrar Cliente</w:t>
       </w:r>
     </w:p>
     <w:p>
@@ -2868,12 +2899,13 @@
         <w:pStyle w:val="Iptitle1"/>
         <w:numPr>
           <w:ilvl w:val="0"/>
-          <w:numId w:val="3"/>
+          <w:numId w:val="2"/>
         </w:numPr>
         <w:tabs>
           <w:tab w:val="left" w:pos="567" w:leader="none"/>
         </w:tabs>
         <w:ind w:left="567" w:right="-286" w:hanging="567"/>
+        <w:jc w:val="both"/>
         <w:rPr/>
       </w:pPr>
       <w:bookmarkStart w:id="0" w:name="_Toc98935658"/>
@@ -2912,6 +2944,7 @@
         </w:tabs>
         <w:spacing w:lineRule="auto" w:line="240" w:before="0" w:after="120"/>
         <w:ind w:left="567" w:right="-286" w:hanging="567"/>
+        <w:jc w:val="both"/>
         <w:rPr/>
       </w:pPr>
       <w:r>
@@ -2937,6 +2970,7 @@
         </w:tabs>
         <w:spacing w:lineRule="auto" w:line="240" w:before="0" w:after="120"/>
         <w:ind w:left="567" w:right="-286" w:hanging="567"/>
+        <w:jc w:val="both"/>
         <w:rPr/>
       </w:pPr>
       <w:r>
@@ -2955,12 +2989,13 @@
         <w:pStyle w:val="Iptitle2"/>
         <w:numPr>
           <w:ilvl w:val="1"/>
-          <w:numId w:val="3"/>
+          <w:numId w:val="2"/>
         </w:numPr>
         <w:tabs>
           <w:tab w:val="left" w:pos="567" w:leader="none"/>
         </w:tabs>
         <w:ind w:left="567" w:right="-286" w:hanging="567"/>
+        <w:jc w:val="both"/>
         <w:rPr/>
       </w:pPr>
       <w:bookmarkStart w:id="9" w:name="_Toc351362699"/>
@@ -2983,6 +3018,7 @@
           <w:tab w:val="left" w:pos="567" w:leader="none"/>
         </w:tabs>
         <w:ind w:left="1077" w:right="-286" w:hanging="0"/>
+        <w:jc w:val="both"/>
         <w:rPr/>
       </w:pPr>
       <w:r>
@@ -2993,7 +3029,7 @@
       <w:tblPr>
         <w:tblW w:w="8100" w:type="dxa"/>
         <w:jc w:val="left"/>
-        <w:tblInd w:w="1178" w:type="dxa"/>
+        <w:tblInd w:w="1168" w:type="dxa"/>
         <w:tblBorders>
           <w:top w:val="single" w:sz="4" w:space="0" w:color="999999"/>
           <w:left w:val="single" w:sz="4" w:space="0" w:color="999999"/>
@@ -3004,7 +3040,7 @@
         </w:tblBorders>
         <w:tblCellMar>
           <w:top w:w="115" w:type="dxa"/>
-          <w:left w:w="105" w:type="dxa"/>
+          <w:left w:w="95" w:type="dxa"/>
           <w:bottom w:w="58" w:type="dxa"/>
           <w:right w:w="115" w:type="dxa"/>
         </w:tblCellMar>
@@ -3029,7 +3065,7 @@
             </w:tcBorders>
             <w:shd w:color="auto" w:fill="FFFFFF" w:val="pct10"/>
             <w:tcMar>
-              <w:left w:w="105" w:type="dxa"/>
+              <w:left w:w="95" w:type="dxa"/>
             </w:tcMar>
           </w:tcPr>
           <w:p>
@@ -3040,6 +3076,7 @@
               </w:tabs>
               <w:spacing w:before="60" w:after="60"/>
               <w:ind w:left="567" w:hanging="567"/>
+              <w:jc w:val="both"/>
               <w:rPr/>
             </w:pPr>
             <w:r>
@@ -3061,7 +3098,7 @@
             </w:tcBorders>
             <w:shd w:color="auto" w:fill="FFFFFF" w:val="pct10"/>
             <w:tcMar>
-              <w:left w:w="105" w:type="dxa"/>
+              <w:left w:w="95" w:type="dxa"/>
             </w:tcMar>
           </w:tcPr>
           <w:p>
@@ -3072,6 +3109,7 @@
               </w:tabs>
               <w:spacing w:before="60" w:after="60"/>
               <w:ind w:left="567" w:hanging="567"/>
+              <w:jc w:val="both"/>
               <w:rPr/>
             </w:pPr>
             <w:r>
@@ -3098,7 +3136,7 @@
             </w:tcBorders>
             <w:shd w:fill="auto" w:val="clear"/>
             <w:tcMar>
-              <w:left w:w="105" w:type="dxa"/>
+              <w:left w:w="95" w:type="dxa"/>
             </w:tcMar>
           </w:tcPr>
           <w:p>
@@ -3109,6 +3147,7 @@
               </w:tabs>
               <w:spacing w:before="20" w:after="20"/>
               <w:ind w:left="567" w:hanging="567"/>
+              <w:jc w:val="both"/>
               <w:rPr/>
             </w:pPr>
             <w:r>
@@ -3130,7 +3169,7 @@
             </w:tcBorders>
             <w:shd w:fill="auto" w:val="clear"/>
             <w:tcMar>
-              <w:left w:w="105" w:type="dxa"/>
+              <w:left w:w="95" w:type="dxa"/>
             </w:tcMar>
             <w:vAlign w:val="center"/>
           </w:tcPr>
@@ -3142,6 +3181,7 @@
               </w:tabs>
               <w:spacing w:before="20" w:after="20"/>
               <w:ind w:left="567" w:hanging="567"/>
+              <w:jc w:val="both"/>
               <w:rPr/>
             </w:pPr>
             <w:r>
@@ -3168,7 +3208,7 @@
             </w:tcBorders>
             <w:shd w:fill="auto" w:val="clear"/>
             <w:tcMar>
-              <w:left w:w="105" w:type="dxa"/>
+              <w:left w:w="95" w:type="dxa"/>
             </w:tcMar>
           </w:tcPr>
           <w:p>
@@ -3179,6 +3219,7 @@
               </w:tabs>
               <w:spacing w:before="20" w:after="20"/>
               <w:ind w:left="567" w:hanging="567"/>
+              <w:jc w:val="both"/>
               <w:rPr/>
             </w:pPr>
             <w:r>
@@ -3199,7 +3240,7 @@
             </w:tcBorders>
             <w:shd w:fill="auto" w:val="clear"/>
             <w:tcMar>
-              <w:left w:w="105" w:type="dxa"/>
+              <w:left w:w="95" w:type="dxa"/>
             </w:tcMar>
             <w:vAlign w:val="center"/>
           </w:tcPr>
@@ -3211,6 +3252,7 @@
               </w:tabs>
               <w:spacing w:before="20" w:after="20"/>
               <w:ind w:left="567" w:hanging="567"/>
+              <w:jc w:val="both"/>
               <w:rPr/>
             </w:pPr>
             <w:r>
@@ -3225,12 +3267,13 @@
         <w:pStyle w:val="Iptitle1"/>
         <w:numPr>
           <w:ilvl w:val="0"/>
-          <w:numId w:val="3"/>
+          <w:numId w:val="2"/>
         </w:numPr>
         <w:tabs>
           <w:tab w:val="left" w:pos="567" w:leader="none"/>
         </w:tabs>
         <w:ind w:left="567" w:right="-286" w:hanging="567"/>
+        <w:jc w:val="both"/>
         <w:rPr/>
       </w:pPr>
       <w:bookmarkStart w:id="11" w:name="_Toc351362700"/>
@@ -3244,41 +3287,21 @@
     </w:p>
     <w:p>
       <w:pPr>
-        <w:pStyle w:val="Iplistenumeratedcascade"/>
-        <w:numPr>
-          <w:ilvl w:val="0"/>
-          <w:numId w:val="4"/>
-        </w:numPr>
-        <w:tabs>
-          <w:tab w:val="left" w:pos="567" w:leader="none"/>
-        </w:tabs>
-        <w:ind w:left="567" w:right="-618" w:hanging="567"/>
-        <w:rPr/>
-      </w:pPr>
-      <w:r>
-        <w:rPr>
-          <w:lang w:val="pt-BR"/>
-        </w:rPr>
+        <w:pStyle w:val="Ipnormal"/>
+        <w:rPr/>
+      </w:pPr>
+      <w:r>
+        <w:rPr/>
         <w:t>Vendedor;</w:t>
       </w:r>
     </w:p>
     <w:p>
       <w:pPr>
-        <w:pStyle w:val="Iplistenumeratedcascade"/>
-        <w:numPr>
-          <w:ilvl w:val="0"/>
-          <w:numId w:val="4"/>
-        </w:numPr>
-        <w:tabs>
-          <w:tab w:val="left" w:pos="567" w:leader="none"/>
-        </w:tabs>
-        <w:ind w:left="567" w:right="-618" w:hanging="567"/>
-        <w:rPr/>
-      </w:pPr>
-      <w:r>
-        <w:rPr>
-          <w:lang w:val="pt-BR"/>
-        </w:rPr>
+        <w:pStyle w:val="Ipnormal"/>
+        <w:rPr/>
+      </w:pPr>
+      <w:r>
+        <w:rPr/>
         <w:t>Administrador;</w:t>
       </w:r>
     </w:p>
@@ -3287,12 +3310,13 @@
         <w:pStyle w:val="Iptitle1"/>
         <w:numPr>
           <w:ilvl w:val="0"/>
-          <w:numId w:val="3"/>
+          <w:numId w:val="2"/>
         </w:numPr>
         <w:tabs>
           <w:tab w:val="left" w:pos="567" w:leader="none"/>
         </w:tabs>
         <w:ind w:left="567" w:right="-286" w:hanging="567"/>
+        <w:jc w:val="both"/>
         <w:rPr/>
       </w:pPr>
       <w:bookmarkStart w:id="13" w:name="_Toc351362701"/>
@@ -3311,20 +3335,21 @@
           <w:tab w:val="left" w:pos="567" w:leader="none"/>
         </w:tabs>
         <w:ind w:left="567" w:right="-617" w:hanging="567"/>
+        <w:jc w:val="both"/>
         <w:rPr/>
       </w:pPr>
       <w:r>
         <w:rPr/>
         <w:drawing>
-          <wp:anchor behindDoc="0" distT="0" distB="0" distL="0" distR="0" simplePos="0" locked="0" layoutInCell="1" allowOverlap="1" relativeHeight="2">
+          <wp:anchor behindDoc="0" distT="0" distB="0" distL="0" distR="0" simplePos="0" locked="0" layoutInCell="1" allowOverlap="1" relativeHeight="3">
             <wp:simplePos x="0" y="0"/>
             <wp:positionH relativeFrom="column">
-              <wp:posOffset>1167130</wp:posOffset>
+              <wp:posOffset>769620</wp:posOffset>
             </wp:positionH>
             <wp:positionV relativeFrom="paragraph">
-              <wp:posOffset>-4445</wp:posOffset>
+              <wp:posOffset>29210</wp:posOffset>
             </wp:positionV>
-            <wp:extent cx="3640455" cy="3093085"/>
+            <wp:extent cx="4135120" cy="3513455"/>
             <wp:effectExtent l="0" t="0" r="0" b="0"/>
             <wp:wrapSquare wrapText="largest"/>
             <wp:docPr id="1" name="Figura1" descr=""/>
@@ -3349,7 +3374,7 @@
                   <pic:spPr bwMode="auto">
                     <a:xfrm>
                       <a:off x="0" y="0"/>
-                      <a:ext cx="3640455" cy="3093085"/>
+                      <a:ext cx="4135120" cy="3513455"/>
                     </a:xfrm>
                     <a:prstGeom prst="rect">
                       <a:avLst/>
@@ -3369,6 +3394,7 @@
           <w:tab w:val="left" w:pos="567" w:leader="none"/>
         </w:tabs>
         <w:ind w:left="567" w:right="-617" w:hanging="567"/>
+        <w:jc w:val="both"/>
         <w:rPr/>
       </w:pPr>
       <w:r>
@@ -3382,6 +3408,7 @@
           <w:tab w:val="left" w:pos="567" w:leader="none"/>
         </w:tabs>
         <w:ind w:left="567" w:right="-617" w:hanging="567"/>
+        <w:jc w:val="both"/>
         <w:rPr/>
       </w:pPr>
       <w:r>
@@ -3395,6 +3422,7 @@
           <w:tab w:val="left" w:pos="567" w:leader="none"/>
         </w:tabs>
         <w:ind w:left="567" w:right="-617" w:hanging="567"/>
+        <w:jc w:val="both"/>
         <w:rPr/>
       </w:pPr>
       <w:r>
@@ -3408,6 +3436,7 @@
           <w:tab w:val="left" w:pos="567" w:leader="none"/>
         </w:tabs>
         <w:ind w:left="567" w:right="-617" w:hanging="567"/>
+        <w:jc w:val="both"/>
         <w:rPr/>
       </w:pPr>
       <w:r>
@@ -3421,6 +3450,7 @@
           <w:tab w:val="left" w:pos="567" w:leader="none"/>
         </w:tabs>
         <w:ind w:left="567" w:right="-617" w:hanging="567"/>
+        <w:jc w:val="both"/>
         <w:rPr/>
       </w:pPr>
       <w:r>
@@ -3434,6 +3464,7 @@
           <w:tab w:val="left" w:pos="567" w:leader="none"/>
         </w:tabs>
         <w:ind w:left="567" w:right="-617" w:hanging="567"/>
+        <w:jc w:val="both"/>
         <w:rPr/>
       </w:pPr>
       <w:r>
@@ -3447,6 +3478,7 @@
           <w:tab w:val="left" w:pos="567" w:leader="none"/>
         </w:tabs>
         <w:ind w:left="567" w:right="-617" w:hanging="567"/>
+        <w:jc w:val="both"/>
         <w:rPr/>
       </w:pPr>
       <w:r>
@@ -3460,6 +3492,7 @@
           <w:tab w:val="left" w:pos="567" w:leader="none"/>
         </w:tabs>
         <w:ind w:left="567" w:right="-617" w:hanging="567"/>
+        <w:jc w:val="both"/>
         <w:rPr/>
       </w:pPr>
       <w:r>
@@ -3473,6 +3506,7 @@
           <w:tab w:val="left" w:pos="567" w:leader="none"/>
         </w:tabs>
         <w:ind w:left="567" w:right="-617" w:hanging="567"/>
+        <w:jc w:val="both"/>
         <w:rPr/>
       </w:pPr>
       <w:r>
@@ -3486,6 +3520,7 @@
           <w:tab w:val="left" w:pos="567" w:leader="none"/>
         </w:tabs>
         <w:ind w:left="567" w:right="-617" w:hanging="567"/>
+        <w:jc w:val="both"/>
         <w:rPr/>
       </w:pPr>
       <w:r>
@@ -3499,6 +3534,7 @@
           <w:tab w:val="left" w:pos="567" w:leader="none"/>
         </w:tabs>
         <w:ind w:left="567" w:right="-617" w:hanging="567"/>
+        <w:jc w:val="both"/>
         <w:rPr/>
       </w:pPr>
       <w:r>
@@ -3512,6 +3548,7 @@
           <w:tab w:val="left" w:pos="567" w:leader="none"/>
         </w:tabs>
         <w:ind w:left="567" w:right="-617" w:hanging="567"/>
+        <w:jc w:val="both"/>
         <w:rPr/>
       </w:pPr>
       <w:r>
@@ -3525,6 +3562,7 @@
           <w:tab w:val="left" w:pos="567" w:leader="none"/>
         </w:tabs>
         <w:ind w:left="567" w:right="-617" w:hanging="567"/>
+        <w:jc w:val="both"/>
         <w:rPr/>
       </w:pPr>
       <w:r>
@@ -3538,7 +3576,7 @@
           <w:tab w:val="left" w:pos="567" w:leader="none"/>
         </w:tabs>
         <w:ind w:left="1134" w:hanging="0"/>
-        <w:jc w:val="center"/>
+        <w:jc w:val="both"/>
         <w:rPr/>
       </w:pPr>
       <w:r>
@@ -3571,12 +3609,13 @@
         <w:pStyle w:val="Iptitle1"/>
         <w:numPr>
           <w:ilvl w:val="0"/>
-          <w:numId w:val="3"/>
+          <w:numId w:val="2"/>
         </w:numPr>
         <w:tabs>
           <w:tab w:val="left" w:pos="567" w:leader="none"/>
         </w:tabs>
         <w:ind w:left="567" w:right="-286" w:hanging="567"/>
+        <w:jc w:val="both"/>
         <w:rPr/>
       </w:pPr>
       <w:bookmarkStart w:id="15" w:name="_Toc291576264"/>
@@ -3606,6 +3645,7 @@
         <w:widowControl/>
         <w:spacing w:lineRule="auto" w:line="240" w:before="0" w:after="120"/>
         <w:ind w:right="-286" w:hanging="0"/>
+        <w:jc w:val="both"/>
         <w:rPr>
           <w:color w:val="000000"/>
         </w:rPr>
@@ -3633,12 +3673,13 @@
         <w:pStyle w:val="Iptitle2"/>
         <w:numPr>
           <w:ilvl w:val="1"/>
-          <w:numId w:val="3"/>
+          <w:numId w:val="2"/>
         </w:numPr>
         <w:tabs>
           <w:tab w:val="left" w:pos="567" w:leader="none"/>
         </w:tabs>
         <w:ind w:left="567" w:right="-286" w:hanging="567"/>
+        <w:jc w:val="both"/>
         <w:rPr/>
       </w:pPr>
       <w:bookmarkStart w:id="26" w:name="_Toc351362703"/>
@@ -3663,9 +3704,10 @@
         <w:pStyle w:val="Iptitle3"/>
         <w:numPr>
           <w:ilvl w:val="2"/>
-          <w:numId w:val="3"/>
+          <w:numId w:val="2"/>
         </w:numPr>
         <w:ind w:left="1800" w:right="-1080" w:hanging="0"/>
+        <w:jc w:val="both"/>
         <w:rPr/>
       </w:pPr>
       <w:bookmarkStart w:id="32" w:name="_Toc351362704"/>
@@ -3682,6 +3724,11 @@
     <w:p>
       <w:pPr>
         <w:pStyle w:val="Normal"/>
+        <w:numPr>
+          <w:ilvl w:val="0"/>
+          <w:numId w:val="0"/>
+        </w:numPr>
+        <w:ind w:left="1944" w:hanging="0"/>
         <w:rPr/>
       </w:pPr>
       <w:r>
@@ -3692,6 +3739,7 @@
     <w:p>
       <w:pPr>
         <w:pStyle w:val="Normal"/>
+        <w:jc w:val="both"/>
         <w:rPr/>
       </w:pPr>
       <w:r>
@@ -3703,9 +3751,10 @@
         <w:pStyle w:val="Iptitle3"/>
         <w:numPr>
           <w:ilvl w:val="2"/>
-          <w:numId w:val="3"/>
+          <w:numId w:val="2"/>
         </w:numPr>
         <w:ind w:left="1800" w:right="-1080" w:hanging="0"/>
+        <w:jc w:val="both"/>
         <w:rPr/>
       </w:pPr>
       <w:r>
@@ -3716,7 +3765,11 @@
     <w:p>
       <w:pPr>
         <w:pStyle w:val="Normal"/>
-        <w:ind w:hanging="0"/>
+        <w:numPr>
+          <w:ilvl w:val="0"/>
+          <w:numId w:val="0"/>
+        </w:numPr>
+        <w:ind w:left="1944" w:hanging="0"/>
         <w:rPr/>
       </w:pPr>
       <w:r>
@@ -3729,12 +3782,13 @@
         <w:pStyle w:val="Iptitle2"/>
         <w:numPr>
           <w:ilvl w:val="1"/>
-          <w:numId w:val="3"/>
+          <w:numId w:val="2"/>
         </w:numPr>
         <w:tabs>
           <w:tab w:val="left" w:pos="567" w:leader="none"/>
         </w:tabs>
         <w:ind w:left="567" w:right="-286" w:hanging="567"/>
+        <w:jc w:val="both"/>
         <w:rPr/>
       </w:pPr>
       <w:bookmarkStart w:id="33" w:name="_Toc351362705"/>
@@ -3752,6 +3806,7 @@
         <w:widowControl/>
         <w:spacing w:lineRule="auto" w:line="240" w:before="0" w:after="120"/>
         <w:ind w:right="-286" w:hanging="0"/>
+        <w:jc w:val="both"/>
         <w:rPr>
           <w:i w:val="false"/>
           <w:i w:val="false"/>
@@ -3773,9 +3828,10 @@
         <w:pStyle w:val="Iptitle3"/>
         <w:numPr>
           <w:ilvl w:val="2"/>
-          <w:numId w:val="3"/>
+          <w:numId w:val="2"/>
         </w:numPr>
         <w:ind w:left="1800" w:right="-1080" w:hanging="0"/>
+        <w:jc w:val="both"/>
         <w:rPr/>
       </w:pPr>
       <w:bookmarkStart w:id="35" w:name="_Toc351362706"/>
@@ -3788,7 +3844,11 @@
     <w:p>
       <w:pPr>
         <w:pStyle w:val="Normal"/>
-        <w:ind w:hanging="0"/>
+        <w:numPr>
+          <w:ilvl w:val="0"/>
+          <w:numId w:val="0"/>
+        </w:numPr>
+        <w:ind w:left="1800" w:hanging="0"/>
         <w:rPr/>
       </w:pPr>
       <w:r>
@@ -3801,12 +3861,13 @@
         <w:pStyle w:val="Iptitle2"/>
         <w:numPr>
           <w:ilvl w:val="1"/>
-          <w:numId w:val="3"/>
+          <w:numId w:val="2"/>
         </w:numPr>
         <w:tabs>
           <w:tab w:val="left" w:pos="567" w:leader="none"/>
         </w:tabs>
         <w:ind w:left="567" w:right="-286" w:hanging="567"/>
+        <w:jc w:val="both"/>
         <w:rPr/>
       </w:pPr>
       <w:bookmarkStart w:id="36" w:name="_GoBack"/>
@@ -3834,6 +3895,7 @@
         <w:widowControl/>
         <w:spacing w:lineRule="auto" w:line="240" w:before="0" w:after="120"/>
         <w:ind w:right="-286" w:hanging="0"/>
+        <w:jc w:val="both"/>
         <w:rPr/>
       </w:pPr>
       <w:r>
@@ -3880,9 +3942,10 @@
         <w:pStyle w:val="Iptitle3"/>
         <w:numPr>
           <w:ilvl w:val="2"/>
-          <w:numId w:val="3"/>
+          <w:numId w:val="2"/>
         </w:numPr>
         <w:ind w:left="1800" w:right="-1080" w:hanging="0"/>
+        <w:jc w:val="both"/>
         <w:rPr/>
       </w:pPr>
       <w:bookmarkStart w:id="44" w:name="_GoBack1"/>
@@ -3897,6 +3960,11 @@
     <w:p>
       <w:pPr>
         <w:pStyle w:val="Normal"/>
+        <w:numPr>
+          <w:ilvl w:val="0"/>
+          <w:numId w:val="0"/>
+        </w:numPr>
+        <w:ind w:left="1800" w:hanging="0"/>
         <w:rPr/>
       </w:pPr>
       <w:r>
@@ -3907,6 +3975,7 @@
     <w:p>
       <w:pPr>
         <w:pStyle w:val="Normal"/>
+        <w:jc w:val="both"/>
         <w:rPr/>
       </w:pPr>
       <w:r>
@@ -3919,6 +3988,7 @@
         <w:widowControl/>
         <w:spacing w:lineRule="auto" w:line="240" w:before="0" w:after="120"/>
         <w:ind w:right="-286" w:hanging="0"/>
+        <w:jc w:val="both"/>
         <w:rPr>
           <w:i/>
           <w:i/>
@@ -3937,12 +4007,13 @@
         <w:pStyle w:val="Iptitle2"/>
         <w:numPr>
           <w:ilvl w:val="1"/>
-          <w:numId w:val="3"/>
+          <w:numId w:val="2"/>
         </w:numPr>
         <w:tabs>
           <w:tab w:val="left" w:pos="567" w:leader="none"/>
         </w:tabs>
         <w:ind w:left="567" w:right="-286" w:hanging="567"/>
+        <w:jc w:val="both"/>
         <w:rPr/>
       </w:pPr>
       <w:bookmarkStart w:id="46" w:name="_Toc291575156"/>
@@ -3969,574 +4040,362 @@
     <w:p>
       <w:pPr>
         <w:pStyle w:val="Iptitle3"/>
+        <w:keepNext/>
+        <w:keepLines w:val="false"/>
+        <w:widowControl/>
         <w:numPr>
           <w:ilvl w:val="2"/>
-          <w:numId w:val="3"/>
+          <w:numId w:val="2"/>
         </w:numPr>
+        <w:tabs>
+          <w:tab w:val="left" w:pos="881" w:leader="none"/>
+        </w:tabs>
+        <w:bidi w:val="0"/>
+        <w:spacing w:lineRule="auto" w:line="240" w:before="240" w:after="60"/>
         <w:ind w:left="1800" w:right="-1080" w:hanging="0"/>
-        <w:rPr/>
+        <w:jc w:val="both"/>
+        <w:rPr>
+          <w:rFonts w:ascii="Trebuchet MS" w:hAnsi="Trebuchet MS" w:eastAsia="Times New Roman" w:cs="Arial"/>
+          <w:b w:val="false"/>
+          <w:b w:val="false"/>
+          <w:bCs w:val="false"/>
+          <w:color w:val="000000"/>
+          <w:kern w:val="0"/>
+          <w:lang w:val="en-US" w:eastAsia="pt-BR" w:bidi="ar-SA"/>
+        </w:rPr>
       </w:pPr>
       <w:bookmarkStart w:id="52" w:name="_Toc291576273"/>
       <w:bookmarkStart w:id="53" w:name="_Toc291576251"/>
       <w:bookmarkStart w:id="54" w:name="_Toc351362710"/>
       <w:r>
-        <w:rPr/>
+        <w:rPr>
+          <w:rFonts w:eastAsia="Times New Roman" w:cs="Arial"/>
+          <w:b w:val="false"/>
+          <w:bCs w:val="false"/>
+          <w:color w:val="000000"/>
+          <w:kern w:val="0"/>
+          <w:lang w:val="en-US" w:eastAsia="pt-BR" w:bidi="ar-SA"/>
+        </w:rPr>
         <w:t xml:space="preserve">Fluxo </w:t>
       </w:r>
       <w:bookmarkEnd w:id="52"/>
       <w:bookmarkEnd w:id="53"/>
       <w:bookmarkEnd w:id="54"/>
       <w:r>
-        <w:rPr/>
-        <w:t>Básico - &lt;título&gt;</w:t>
-      </w:r>
-    </w:p>
-    <w:p>
-      <w:pPr>
-        <w:pStyle w:val="Normal"/>
-        <w:widowControl/>
-        <w:spacing w:lineRule="auto" w:line="240" w:before="0" w:after="120"/>
-        <w:ind w:right="-286" w:hanging="0"/>
         <w:rPr>
-          <w:i/>
-          <w:i/>
-          <w:color w:val="0070C0"/>
+          <w:rFonts w:eastAsia="Times New Roman" w:cs="Arial"/>
+          <w:b w:val="false"/>
+          <w:bCs w:val="false"/>
+          <w:color w:val="000000"/>
+          <w:kern w:val="0"/>
+          <w:lang w:val="en-US" w:eastAsia="pt-BR" w:bidi="ar-SA"/>
         </w:rPr>
-      </w:pPr>
-      <w:r>
-        <w:rPr>
-          <w:i/>
-          <w:color w:val="0070C0"/>
-        </w:rPr>
-        <w:t>&lt; Descrever os passos de cada fluxo intercalando ações do usuário com o sistema. Apenas em casos muito raros é que dois passos indicarão ações do sistema sem interação do usuário e ainda assim, usar apenas quando se notar que o sistema executa um grupo de ações antes da próxima ação do usuário.&gt;</w:t>
-      </w:r>
-    </w:p>
-    <w:p>
-      <w:pPr>
-        <w:pStyle w:val="Normal"/>
-        <w:widowControl/>
-        <w:spacing w:lineRule="auto" w:line="240" w:before="0" w:after="120"/>
-        <w:ind w:right="-286" w:hanging="0"/>
-        <w:rPr>
-          <w:i/>
-          <w:i/>
-          <w:color w:val="0070C0"/>
-        </w:rPr>
-      </w:pPr>
-      <w:r>
-        <w:rPr>
-          <w:i/>
-          <w:color w:val="0070C0"/>
-        </w:rPr>
-        <w:t xml:space="preserve">&lt;Se para complementar a informação de um determinado passo, houver a informação de alguma regra de negócio, coloque a indicação de RN e o número. A indicação deverá ser no formato </w:t>
-      </w:r>
-      <w:r>
-        <w:rPr>
-          <w:rFonts w:cs="Arial"/>
-          <w:b/>
-        </w:rPr>
-        <w:t>[RN01].</w:t>
-      </w:r>
-      <w:r>
-        <w:rPr>
-          <w:i/>
-          <w:color w:val="0070C0"/>
-        </w:rPr>
-        <w:t xml:space="preserve"> Caso uma regra seja utilizada em mais de um caso de uso, é indicado utilizar e referenciar um Documento de Regras de Negócio do projeto assim como a TAG específica para referência &gt;</w:t>
-      </w:r>
-    </w:p>
-    <w:p>
-      <w:pPr>
-        <w:pStyle w:val="Normal"/>
-        <w:widowControl/>
-        <w:spacing w:lineRule="auto" w:line="240" w:before="0" w:after="120"/>
-        <w:ind w:right="-286" w:hanging="0"/>
-        <w:rPr>
-          <w:i/>
-          <w:i/>
-          <w:color w:val="0070C0"/>
-        </w:rPr>
-      </w:pPr>
-      <w:r>
-        <w:rPr>
-          <w:i/>
-          <w:color w:val="0070C0"/>
-        </w:rPr>
-        <w:t xml:space="preserve">&lt;Se para complementar a informação de um determinado passo, houver a informação de algum protótipo de tela, coloque a indicação de PRT e o número. A indicação deverá ser no formato </w:t>
-      </w:r>
-      <w:r>
-        <w:rPr>
-          <w:rFonts w:cs="Arial"/>
-          <w:b/>
-        </w:rPr>
-        <w:t>[PRT01].</w:t>
-      </w:r>
-      <w:r>
-        <w:rPr>
-          <w:i/>
-          <w:color w:val="0070C0"/>
-        </w:rPr>
-        <w:t xml:space="preserve"> &gt;</w:t>
-      </w:r>
-    </w:p>
-    <w:p>
-      <w:pPr>
-        <w:pStyle w:val="Normal"/>
-        <w:widowControl/>
-        <w:spacing w:lineRule="auto" w:line="240" w:before="0" w:after="120"/>
-        <w:ind w:right="-286" w:hanging="0"/>
-        <w:rPr>
-          <w:i/>
-          <w:i/>
-          <w:color w:val="0070C0"/>
-        </w:rPr>
-      </w:pPr>
-      <w:r>
-        <w:rPr>
-          <w:i/>
-          <w:color w:val="0070C0"/>
-        </w:rPr>
-        <w:t xml:space="preserve">&lt;Se para complementar a informação de um determinado passo, houver a necessidade de executar outro caso de uso, informar se no passo o caso de uso se estende (extend) ou inclui (include) outro caso de uso. Coloque a indicação de PR (Ponto de Relacionamento) e o número correspondente. A indicação deverá ser no formato </w:t>
-      </w:r>
-      <w:r>
-        <w:rPr>
-          <w:rFonts w:cs="Arial"/>
-          <w:b/>
-        </w:rPr>
-        <w:t>[PR01]</w:t>
-      </w:r>
-      <w:r>
-        <w:rPr>
-          <w:i/>
-          <w:color w:val="0070C0"/>
-        </w:rPr>
-        <w:t xml:space="preserve"> ver mais no item Pontos de Relacionamento deste documento &gt;</w:t>
-      </w:r>
-    </w:p>
-    <w:p>
-      <w:pPr>
-        <w:pStyle w:val="Normal"/>
-        <w:widowControl/>
-        <w:spacing w:lineRule="auto" w:line="240" w:before="0" w:after="120"/>
-        <w:ind w:right="-286" w:hanging="0"/>
-        <w:rPr>
-          <w:i/>
-          <w:i/>
-          <w:color w:val="0070C0"/>
-        </w:rPr>
-      </w:pPr>
-      <w:r>
-        <w:rPr>
-          <w:i/>
-          <w:color w:val="0070C0"/>
-        </w:rPr>
-        <w:t>&lt;Colocar a indicação do número e qual fluxo alternativo pode se iniciar em um passo. Se houver mais de um, colocar um espaço entre as indicações de cada um dos fluxos. A indicação deverá ser no formato</w:t>
-      </w:r>
-      <w:r>
-        <w:rPr>
-          <w:rFonts w:cs="Arial"/>
-          <w:b/>
-        </w:rPr>
-        <w:t xml:space="preserve"> [FA01] </w:t>
-      </w:r>
-      <w:r>
-        <w:rPr>
-          <w:i/>
-          <w:color w:val="0070C0"/>
-        </w:rPr>
-        <w:t>&gt;</w:t>
-      </w:r>
-    </w:p>
-    <w:p>
-      <w:pPr>
-        <w:pStyle w:val="Normal"/>
-        <w:widowControl/>
-        <w:spacing w:lineRule="auto" w:line="240" w:before="0" w:after="120"/>
-        <w:ind w:right="-286" w:hanging="0"/>
-        <w:rPr>
-          <w:i/>
-          <w:i/>
-          <w:color w:val="0070C0"/>
-        </w:rPr>
-      </w:pPr>
-      <w:r>
-        <w:rPr>
-          <w:i/>
-          <w:color w:val="0070C0"/>
-        </w:rPr>
-        <w:t>&lt;Se houver a necessidade de subdetalhar um passo, colocar subitens para indicar essas informações, preferencialmente com frases curtas.&gt;</w:t>
-      </w:r>
-    </w:p>
-    <w:p>
-      <w:pPr>
-        <w:pStyle w:val="Normal"/>
-        <w:widowControl/>
-        <w:spacing w:lineRule="auto" w:line="240" w:before="0" w:after="120"/>
-        <w:ind w:right="-286" w:hanging="0"/>
-        <w:rPr>
-          <w:i/>
-          <w:i/>
-          <w:color w:val="0070C0"/>
-        </w:rPr>
-      </w:pPr>
-      <w:bookmarkStart w:id="55" w:name="OLE_LINK2"/>
-      <w:bookmarkStart w:id="56" w:name="OLE_LINK1"/>
-      <w:bookmarkEnd w:id="55"/>
-      <w:bookmarkEnd w:id="56"/>
-      <w:r>
-        <w:rPr>
-          <w:i/>
-          <w:color w:val="0070C0"/>
-        </w:rPr>
-        <w:t>&lt;Em qualquer passo do fluxo que necessitar de exibição de mensagem, colocar a mensagem entre aspas. Caso uma mensagem seja utilizada em mais de um caso de uso, é indicado utilizar e referenciar um Documento de Mensagens do Sistema do projeto assim como a TAG específica das mensagens deste documento &gt;</w:t>
-      </w:r>
-    </w:p>
-    <w:p>
-      <w:pPr>
-        <w:pStyle w:val="Normal"/>
-        <w:ind w:firstLine="567"/>
-        <w:rPr/>
-      </w:pPr>
-      <w:r>
-        <w:rPr/>
-        <w:t>Ex:</w:t>
-      </w:r>
-    </w:p>
-    <w:p>
-      <w:pPr>
-        <w:pStyle w:val="Normal"/>
-        <w:ind w:firstLine="567"/>
-        <w:rPr/>
-      </w:pPr>
-      <w:r>
-        <w:rPr/>
-      </w:r>
-    </w:p>
-    <w:p>
-      <w:pPr>
-        <w:pStyle w:val="Ttulo4"/>
+        <w:t>Básico – Cadastrar Cliente com Sucesso</w:t>
+      </w:r>
+    </w:p>
+    <w:p>
+      <w:pPr>
+        <w:pStyle w:val="Iptitle3"/>
         <w:numPr>
           <w:ilvl w:val="3"/>
           <w:numId w:val="2"/>
         </w:numPr>
-        <w:ind w:left="1276" w:right="-286" w:hanging="480"/>
-        <w:rPr/>
-      </w:pPr>
-      <w:bookmarkStart w:id="57" w:name="_Ref296928067"/>
-      <w:bookmarkStart w:id="58" w:name="_Ref293048672"/>
-      <w:bookmarkEnd w:id="57"/>
-      <w:bookmarkEnd w:id="58"/>
-      <w:r>
-        <w:rPr/>
-        <w:t>Este caso de uso se inicia quando...</w:t>
-      </w:r>
-    </w:p>
-    <w:p>
-      <w:pPr>
-        <w:pStyle w:val="Ttulo4"/>
+        <w:ind w:left="1800" w:right="-1080" w:hanging="0"/>
+        <w:jc w:val="both"/>
+        <w:rPr>
+          <w:b w:val="false"/>
+          <w:b w:val="false"/>
+          <w:bCs w:val="false"/>
+        </w:rPr>
+      </w:pPr>
+      <w:r>
+        <w:rPr>
+          <w:b w:val="false"/>
+          <w:bCs w:val="false"/>
+        </w:rPr>
+        <w:t>Este caso de uso se inicia quando o usuário seleciona o subitem “cadastrar” do item “cliente” no menu do sistema (Cliente&gt;Cadastrar).</w:t>
+      </w:r>
+    </w:p>
+    <w:p>
+      <w:pPr>
+        <w:pStyle w:val="Iptitle3"/>
         <w:numPr>
           <w:ilvl w:val="3"/>
           <w:numId w:val="2"/>
         </w:numPr>
-        <w:ind w:left="1276" w:right="-286" w:hanging="480"/>
-        <w:rPr/>
-      </w:pPr>
-      <w:r>
-        <w:rPr/>
-        <w:t>xxxxxxxx. [FA01]</w:t>
-      </w:r>
-    </w:p>
-    <w:p>
-      <w:pPr>
-        <w:pStyle w:val="Ttulo4"/>
+        <w:ind w:left="1800" w:right="-1080" w:hanging="0"/>
+        <w:jc w:val="both"/>
+        <w:rPr>
+          <w:b w:val="false"/>
+          <w:b w:val="false"/>
+          <w:bCs w:val="false"/>
+        </w:rPr>
+      </w:pPr>
+      <w:r>
+        <w:rPr>
+          <w:b w:val="false"/>
+          <w:bCs w:val="false"/>
+        </w:rPr>
+        <w:t>O sistema exibe a tela de cadastro de cliente [PRT01].</w:t>
+      </w:r>
+    </w:p>
+    <w:p>
+      <w:pPr>
+        <w:pStyle w:val="Iptitle3"/>
         <w:numPr>
           <w:ilvl w:val="3"/>
           <w:numId w:val="2"/>
         </w:numPr>
-        <w:ind w:left="1276" w:right="-286" w:hanging="480"/>
-        <w:rPr/>
-      </w:pPr>
-      <w:r>
-        <w:rPr/>
-        <w:t>O sistema exibe a mensagem “O imóvel foi excluído do cadastro!”</w:t>
-      </w:r>
-    </w:p>
-    <w:p>
-      <w:pPr>
-        <w:pStyle w:val="Ttulo4"/>
+        <w:ind w:left="1800" w:right="-1080" w:hanging="0"/>
+        <w:jc w:val="both"/>
+        <w:rPr>
+          <w:b w:val="false"/>
+          <w:b w:val="false"/>
+          <w:bCs w:val="false"/>
+        </w:rPr>
+      </w:pPr>
+      <w:r>
+        <w:rPr>
+          <w:b w:val="false"/>
+          <w:bCs w:val="false"/>
+        </w:rPr>
+        <w:t>O usuário preenche os dados da tela [PRT01].</w:t>
+      </w:r>
+    </w:p>
+    <w:p>
+      <w:pPr>
+        <w:pStyle w:val="Iptitle3"/>
         <w:numPr>
           <w:ilvl w:val="3"/>
           <w:numId w:val="2"/>
         </w:numPr>
-        <w:ind w:left="1276" w:right="-286" w:hanging="480"/>
-        <w:rPr/>
-      </w:pPr>
-      <w:r>
-        <w:rPr/>
-        <w:t>xxxxxxxx. [PRT01]</w:t>
-      </w:r>
-    </w:p>
-    <w:p>
-      <w:pPr>
-        <w:pStyle w:val="Ttulo4"/>
+        <w:ind w:left="1800" w:right="-1080" w:hanging="0"/>
+        <w:jc w:val="both"/>
+        <w:rPr>
+          <w:b w:val="false"/>
+          <w:b w:val="false"/>
+          <w:bCs w:val="false"/>
+        </w:rPr>
+      </w:pPr>
+      <w:r>
+        <w:rPr>
+          <w:b w:val="false"/>
+          <w:bCs w:val="false"/>
+        </w:rPr>
+        <w:t>O sistema valida os campos.</w:t>
+      </w:r>
+    </w:p>
+    <w:p>
+      <w:pPr>
+        <w:pStyle w:val="Iptitle3"/>
         <w:numPr>
           <w:ilvl w:val="3"/>
           <w:numId w:val="2"/>
         </w:numPr>
-        <w:ind w:left="1276" w:right="-286" w:hanging="480"/>
-        <w:rPr/>
-      </w:pPr>
-      <w:r>
-        <w:rPr/>
-        <w:t>Fim do caso de uso.</w:t>
-      </w:r>
-    </w:p>
-    <w:p>
-      <w:pPr>
-        <w:pStyle w:val="Normal"/>
-        <w:rPr/>
-      </w:pPr>
-      <w:r>
-        <w:rPr/>
+        <w:ind w:left="1800" w:right="-1080" w:hanging="0"/>
+        <w:jc w:val="both"/>
+        <w:rPr>
+          <w:b w:val="false"/>
+          <w:b w:val="false"/>
+          <w:bCs w:val="false"/>
+        </w:rPr>
+      </w:pPr>
+      <w:r>
+        <w:rPr>
+          <w:b w:val="false"/>
+          <w:bCs w:val="false"/>
+        </w:rPr>
+        <w:t>O usuário seleciona o botão salvar.</w:t>
       </w:r>
     </w:p>
     <w:p>
       <w:pPr>
         <w:pStyle w:val="Iptitle3"/>
         <w:numPr>
-          <w:ilvl w:val="2"/>
-          <w:numId w:val="3"/>
+          <w:ilvl w:val="3"/>
+          <w:numId w:val="2"/>
         </w:numPr>
         <w:ind w:left="1800" w:right="-1080" w:hanging="0"/>
-        <w:rPr/>
-      </w:pPr>
-      <w:bookmarkStart w:id="59" w:name="_Toc351362711"/>
-      <w:bookmarkEnd w:id="59"/>
-      <w:r>
-        <w:rPr/>
-        <w:t>Fluxos Alternativos</w:t>
-      </w:r>
-    </w:p>
-    <w:p>
-      <w:pPr>
-        <w:pStyle w:val="Normal"/>
+        <w:jc w:val="both"/>
+        <w:rPr>
+          <w:b w:val="false"/>
+          <w:b w:val="false"/>
+          <w:bCs w:val="false"/>
+        </w:rPr>
+      </w:pPr>
+      <w:r>
+        <w:rPr>
+          <w:b w:val="false"/>
+          <w:bCs w:val="false"/>
+        </w:rPr>
+        <w:t xml:space="preserve">O sistema exibe a mensagem </w:t>
+      </w:r>
+      <w:r>
+        <w:rPr>
+          <w:b/>
+          <w:bCs/>
+          <w:i w:val="false"/>
+          <w:iCs w:val="false"/>
+          <w:color w:val="CE181E"/>
+        </w:rPr>
+        <w:t>“Cliente Cadastrado com Sucesso”.</w:t>
+      </w:r>
+    </w:p>
+    <w:p>
+      <w:pPr>
+        <w:pStyle w:val="Iptitle3"/>
+        <w:keepNext/>
+        <w:keepLines w:val="false"/>
         <w:widowControl/>
-        <w:spacing w:lineRule="auto" w:line="240" w:before="0" w:after="120"/>
-        <w:ind w:right="-286" w:hanging="0"/>
+        <w:numPr>
+          <w:ilvl w:val="3"/>
+          <w:numId w:val="2"/>
+        </w:numPr>
+        <w:bidi w:val="0"/>
+        <w:spacing w:lineRule="auto" w:line="240" w:before="240" w:after="60"/>
+        <w:ind w:left="1800" w:right="-1080" w:hanging="0"/>
+        <w:jc w:val="both"/>
         <w:rPr>
-          <w:i/>
-          <w:i/>
-          <w:color w:val="0070C0"/>
+          <w:rFonts w:ascii="Trebuchet MS" w:hAnsi="Trebuchet MS" w:eastAsia="Times New Roman" w:cs="Arial"/>
+          <w:b w:val="false"/>
+          <w:b w:val="false"/>
+          <w:bCs w:val="false"/>
+          <w:i w:val="false"/>
+          <w:i w:val="false"/>
+          <w:iCs w:val="false"/>
+          <w:kern w:val="0"/>
+          <w:sz w:val="24"/>
+          <w:szCs w:val="24"/>
+          <w:lang w:val="en-US" w:eastAsia="pt-BR" w:bidi="ar-SA"/>
         </w:rPr>
       </w:pPr>
       <w:r>
         <w:rPr>
-          <w:i/>
-          <w:color w:val="0070C0"/>
+          <w:rFonts w:eastAsia="Times New Roman" w:cs="Arial"/>
+          <w:b w:val="false"/>
+          <w:bCs w:val="false"/>
+          <w:i w:val="false"/>
+          <w:iCs w:val="false"/>
+          <w:kern w:val="0"/>
+          <w:sz w:val="24"/>
+          <w:szCs w:val="24"/>
+          <w:lang w:val="en-US" w:eastAsia="pt-BR" w:bidi="ar-SA"/>
         </w:rPr>
-        <w:t>&lt;Cada fluxo alternativo tem que ter sua chamada em algum passo seja em fluxo principal ou em outro fluxo alternativo.&gt;</w:t>
-      </w:r>
-    </w:p>
-    <w:p>
-      <w:pPr>
-        <w:pStyle w:val="Normal"/>
+        <w:t>O usuário seleciona o botão “ok” e encerra o caso de uso.</w:t>
+      </w:r>
+    </w:p>
+    <w:p>
+      <w:pPr>
+        <w:pStyle w:val="Iptitle3"/>
         <w:widowControl/>
-        <w:spacing w:lineRule="auto" w:line="240" w:before="0" w:after="120"/>
-        <w:ind w:right="-286" w:hanging="0"/>
-        <w:rPr>
-          <w:i/>
-          <w:i/>
-          <w:color w:val="0070C0"/>
-        </w:rPr>
-      </w:pPr>
-      <w:r>
-        <w:rPr>
-          <w:i/>
-          <w:color w:val="0070C0"/>
-        </w:rPr>
-        <w:t>&lt; Ao final de um Fluxo Alternativo os eventos do Fluxo Básico são retomados, a menos que seja declarado ao contrário.&gt;</w:t>
-      </w:r>
-    </w:p>
-    <w:p>
-      <w:pPr>
-        <w:pStyle w:val="Normal"/>
-        <w:widowControl/>
-        <w:spacing w:lineRule="auto" w:line="240" w:before="0" w:after="120"/>
-        <w:ind w:right="-286" w:hanging="0"/>
-        <w:rPr>
-          <w:i/>
-          <w:i/>
-          <w:color w:val="0070C0"/>
-        </w:rPr>
-      </w:pPr>
-      <w:r>
-        <w:rPr>
-          <w:i/>
-          <w:color w:val="0070C0"/>
-        </w:rPr>
-        <w:t>&lt;No caso de não haver informações a serem inseridas, escrever “Não encontrado.” &gt;</w:t>
-      </w:r>
-    </w:p>
-    <w:p>
-      <w:pPr>
-        <w:pStyle w:val="Ttulo3"/>
         <w:numPr>
           <w:ilvl w:val="0"/>
           <w:numId w:val="0"/>
         </w:numPr>
-        <w:ind w:left="1276" w:right="-286" w:hanging="646"/>
-        <w:rPr/>
-      </w:pPr>
-      <w:bookmarkStart w:id="60" w:name="_AL01_–_CPF"/>
-      <w:bookmarkStart w:id="61" w:name="_AL03_–_Campos"/>
-      <w:bookmarkStart w:id="62" w:name="_AL02_–_Data"/>
-      <w:bookmarkStart w:id="63" w:name="_AL02_–_Campos"/>
-      <w:bookmarkStart w:id="64" w:name="_CPF_inválido"/>
-      <w:bookmarkStart w:id="65" w:name="_AL01_–_Campos"/>
-      <w:bookmarkStart w:id="66" w:name="_Toc351362712"/>
+        <w:bidi w:val="0"/>
+        <w:spacing w:lineRule="auto" w:line="240" w:before="240" w:after="60"/>
+        <w:ind w:left="3744" w:right="-1080" w:hanging="0"/>
+        <w:jc w:val="both"/>
+        <w:rPr/>
+      </w:pPr>
+      <w:r>
+        <w:rPr/>
+      </w:r>
+    </w:p>
+    <w:p>
+      <w:pPr>
+        <w:pStyle w:val="Iptitle3"/>
+        <w:numPr>
+          <w:ilvl w:val="2"/>
+          <w:numId w:val="2"/>
+        </w:numPr>
+        <w:ind w:left="1800" w:right="-1080" w:hanging="0"/>
+        <w:jc w:val="both"/>
+        <w:rPr/>
+      </w:pPr>
+      <w:bookmarkStart w:id="55" w:name="_Toc351362711"/>
+      <w:bookmarkEnd w:id="55"/>
+      <w:r>
+        <w:rPr/>
+        <w:t xml:space="preserve">Fluxos Alternativos </w:t>
+      </w:r>
+    </w:p>
+    <w:p>
+      <w:pPr>
+        <w:pStyle w:val="Iptitle3"/>
+        <w:numPr>
+          <w:ilvl w:val="2"/>
+          <w:numId w:val="2"/>
+        </w:numPr>
+        <w:ind w:left="1800" w:right="-1080" w:hanging="0"/>
+        <w:jc w:val="both"/>
+        <w:rPr/>
+      </w:pPr>
+      <w:bookmarkStart w:id="56" w:name="_AL01_–_CPF"/>
+      <w:bookmarkStart w:id="57" w:name="_AL03_–_Campos"/>
+      <w:bookmarkStart w:id="58" w:name="_AL02_–_Data"/>
+      <w:bookmarkStart w:id="59" w:name="_AL02_–_Campos"/>
+      <w:bookmarkStart w:id="60" w:name="_CPF_inválido"/>
+      <w:bookmarkStart w:id="61" w:name="_AL01_–_Campos"/>
+      <w:bookmarkStart w:id="62" w:name="_Toc351362712"/>
+      <w:bookmarkEnd w:id="56"/>
+      <w:bookmarkEnd w:id="57"/>
+      <w:bookmarkEnd w:id="58"/>
+      <w:bookmarkEnd w:id="59"/>
       <w:bookmarkEnd w:id="60"/>
       <w:bookmarkEnd w:id="61"/>
       <w:bookmarkEnd w:id="62"/>
-      <w:bookmarkEnd w:id="63"/>
-      <w:bookmarkEnd w:id="64"/>
-      <w:bookmarkEnd w:id="65"/>
-      <w:bookmarkEnd w:id="66"/>
-      <w:r>
-        <w:rPr/>
-        <w:t>[FA01] – &lt;título&gt;</w:t>
-      </w:r>
-    </w:p>
-    <w:p>
-      <w:pPr>
-        <w:pStyle w:val="Ttulo4"/>
+      <w:r>
+        <w:rPr/>
+        <w:t>[FA01] – Cancelar cadastro de cliente</w:t>
+      </w:r>
+    </w:p>
+    <w:p>
+      <w:pPr>
+        <w:pStyle w:val="Iptitle3"/>
         <w:numPr>
           <w:ilvl w:val="3"/>
           <w:numId w:val="2"/>
         </w:numPr>
-        <w:ind w:left="1276" w:right="-286" w:hanging="480"/>
-        <w:rPr/>
-      </w:pPr>
-      <w:r>
-        <w:rPr/>
-        <w:t>No passo XX do Fluxo (Básico ou FAxx)...</w:t>
-      </w:r>
-    </w:p>
-    <w:p>
-      <w:pPr>
-        <w:pStyle w:val="Ttulo4"/>
+        <w:ind w:left="1800" w:right="-1080" w:hanging="0"/>
+        <w:jc w:val="both"/>
+        <w:rPr/>
+      </w:pPr>
+      <w:r>
+        <w:rPr/>
+        <w:t>No passo 4.4.1.4 do fluxo básico, o usuário seleciona o botão “cancelar”.</w:t>
+      </w:r>
+    </w:p>
+    <w:p>
+      <w:pPr>
+        <w:pStyle w:val="Iptitle3"/>
         <w:numPr>
           <w:ilvl w:val="3"/>
           <w:numId w:val="2"/>
         </w:numPr>
-        <w:ind w:left="1276" w:right="-286" w:hanging="480"/>
-        <w:rPr/>
-      </w:pPr>
-      <w:r>
-        <w:rPr/>
-        <w:t>xxxxxxxx</w:t>
-      </w:r>
-    </w:p>
-    <w:p>
-      <w:pPr>
-        <w:pStyle w:val="Ttulo4"/>
+        <w:ind w:left="1800" w:right="-1080" w:hanging="0"/>
+        <w:jc w:val="both"/>
+        <w:rPr/>
+      </w:pPr>
+      <w:r>
+        <w:rPr/>
+        <w:t>O sistema exibe a mensagem “cadastro cancelado”.</w:t>
+      </w:r>
+    </w:p>
+    <w:p>
+      <w:pPr>
+        <w:pStyle w:val="Iptitle3"/>
         <w:numPr>
           <w:ilvl w:val="3"/>
           <w:numId w:val="2"/>
         </w:numPr>
-        <w:ind w:left="1276" w:right="-286" w:hanging="480"/>
-        <w:rPr/>
-      </w:pPr>
-      <w:r>
-        <w:rPr/>
-        <w:t>O sistema retorna ao passo XX do Fluxo (Básico ou FAxx).</w:t>
-      </w:r>
-    </w:p>
-    <w:p>
-      <w:pPr>
-        <w:pStyle w:val="Normal"/>
-        <w:rPr/>
-      </w:pPr>
-      <w:bookmarkStart w:id="67" w:name="_AL01_–_Campos_1"/>
-      <w:bookmarkStart w:id="68" w:name="_AL01_–_Campos_1"/>
-      <w:bookmarkEnd w:id="68"/>
-      <w:r>
-        <w:rPr/>
-      </w:r>
-    </w:p>
-    <w:p>
-      <w:pPr>
-        <w:pStyle w:val="Iptitle3"/>
-        <w:numPr>
-          <w:ilvl w:val="2"/>
-          <w:numId w:val="3"/>
-        </w:numPr>
         <w:ind w:left="1800" w:right="-1080" w:hanging="0"/>
-        <w:rPr/>
-      </w:pPr>
-      <w:bookmarkStart w:id="69" w:name="_AL04_–_Seleção"/>
-      <w:bookmarkStart w:id="70" w:name="_AL02_–_Ausência"/>
-      <w:bookmarkStart w:id="71" w:name="_AL02_–_Seleção"/>
-      <w:bookmarkStart w:id="72" w:name="_Toc351362713"/>
-      <w:bookmarkEnd w:id="69"/>
-      <w:bookmarkEnd w:id="70"/>
-      <w:bookmarkEnd w:id="71"/>
-      <w:bookmarkEnd w:id="72"/>
-      <w:r>
-        <w:rPr/>
-        <w:t>Fluxos de Exceção</w:t>
-      </w:r>
-    </w:p>
-    <w:p>
-      <w:pPr>
-        <w:pStyle w:val="Normal"/>
-        <w:widowControl/>
-        <w:spacing w:lineRule="auto" w:line="240" w:before="0" w:after="120"/>
-        <w:ind w:right="-286" w:hanging="0"/>
-        <w:rPr>
-          <w:i/>
-          <w:i/>
-          <w:color w:val="0070C0"/>
-        </w:rPr>
-      </w:pPr>
-      <w:r>
-        <w:rPr>
-          <w:i/>
-          <w:color w:val="0070C0"/>
-        </w:rPr>
-        <w:t>&lt;Fluxos de exceção ocorrem quando o caso de uso não consegue seu objetivo, ou seja, por uma impossibilidade do sistema, não é possível dar prosseguimento ao próximo passo. Ex: Falha na comunicação com o banco de dados, falha na comunicação com o servidor. (Não considerar “Senha Inválida”, não preenchimento de campo obrigatório e eventos do gênero como um fluxo de exceção).&gt;</w:t>
-      </w:r>
-    </w:p>
-    <w:p>
-      <w:pPr>
-        <w:pStyle w:val="Normal"/>
-        <w:widowControl/>
-        <w:spacing w:lineRule="auto" w:line="240" w:before="0" w:after="120"/>
-        <w:ind w:right="-286" w:hanging="0"/>
-        <w:rPr>
-          <w:i/>
-          <w:i/>
-          <w:color w:val="0070C0"/>
-        </w:rPr>
-      </w:pPr>
-      <w:r>
-        <w:rPr>
-          <w:i/>
-          <w:color w:val="0070C0"/>
-        </w:rPr>
-        <w:t>&lt;No caso de não haver informações a serem inseridas, escrever “</w:t>
-      </w:r>
-      <w:r>
-        <w:rPr>
-          <w:b/>
-        </w:rPr>
-        <w:t>Não há.</w:t>
-      </w:r>
-      <w:r>
-        <w:rPr>
-          <w:i/>
-          <w:color w:val="0070C0"/>
-        </w:rPr>
-        <w:t>” &gt;</w:t>
+        <w:jc w:val="both"/>
+        <w:rPr/>
+      </w:pPr>
+      <w:r>
+        <w:rPr/>
+        <w:t xml:space="preserve">O sistema retorna ao passo 4.4.1.2 do fluxo básico. </w:t>
       </w:r>
     </w:p>
     <w:p>
@@ -4546,70 +4405,103 @@
           <w:ilvl w:val="0"/>
           <w:numId w:val="0"/>
         </w:numPr>
-        <w:ind w:right="-1080" w:firstLine="708"/>
-        <w:rPr/>
-      </w:pPr>
-      <w:bookmarkStart w:id="73" w:name="_EX01_–_Problemas"/>
-      <w:bookmarkStart w:id="74" w:name="_EX01_–"/>
-      <w:bookmarkStart w:id="75" w:name="_EX01_–_Erro"/>
-      <w:bookmarkStart w:id="76" w:name="_Toc351362714"/>
-      <w:bookmarkEnd w:id="73"/>
-      <w:bookmarkEnd w:id="74"/>
-      <w:bookmarkEnd w:id="75"/>
-      <w:bookmarkEnd w:id="76"/>
-      <w:r>
-        <w:rPr/>
-        <w:t>[FE01] – &lt;título&gt;</w:t>
-      </w:r>
-    </w:p>
-    <w:p>
-      <w:pPr>
-        <w:pStyle w:val="Ttulo4"/>
+        <w:ind w:left="3744" w:right="-1080" w:hanging="0"/>
+        <w:jc w:val="both"/>
+        <w:rPr/>
+      </w:pPr>
+      <w:r>
+        <w:rPr/>
+      </w:r>
+    </w:p>
+    <w:p>
+      <w:pPr>
+        <w:pStyle w:val="Iptitle3"/>
+        <w:numPr>
+          <w:ilvl w:val="2"/>
+          <w:numId w:val="2"/>
+        </w:numPr>
+        <w:ind w:left="1800" w:right="-1080" w:hanging="0"/>
+        <w:jc w:val="both"/>
+        <w:rPr/>
+      </w:pPr>
+      <w:bookmarkStart w:id="63" w:name="_AL04_–_Seleção"/>
+      <w:bookmarkStart w:id="64" w:name="_AL02_–_Ausência"/>
+      <w:bookmarkStart w:id="65" w:name="_AL02_–_Seleção"/>
+      <w:bookmarkStart w:id="66" w:name="_Toc351362713"/>
+      <w:bookmarkEnd w:id="63"/>
+      <w:bookmarkEnd w:id="64"/>
+      <w:bookmarkEnd w:id="65"/>
+      <w:bookmarkEnd w:id="66"/>
+      <w:r>
+        <w:rPr/>
+        <w:t>Fluxos de Exceção</w:t>
+      </w:r>
+    </w:p>
+    <w:p>
+      <w:pPr>
+        <w:pStyle w:val="Iptitle3"/>
         <w:numPr>
           <w:ilvl w:val="3"/>
           <w:numId w:val="2"/>
         </w:numPr>
-        <w:ind w:left="1276" w:right="-286" w:hanging="480"/>
-        <w:rPr/>
-      </w:pPr>
-      <w:r>
-        <w:rPr/>
-        <w:t>No passo XX do Fluxo (Básico ou FAxx)...</w:t>
-      </w:r>
-    </w:p>
-    <w:p>
-      <w:pPr>
-        <w:pStyle w:val="Ttulo4"/>
+        <w:ind w:left="1800" w:right="-1080" w:hanging="0"/>
+        <w:jc w:val="both"/>
+        <w:rPr/>
+      </w:pPr>
+      <w:r>
+        <w:rPr/>
+        <w:t>[FE01] – Erro ao gravar os dados</w:t>
+      </w:r>
+    </w:p>
+    <w:p>
+      <w:pPr>
+        <w:pStyle w:val="Iptitle3"/>
         <w:numPr>
-          <w:ilvl w:val="3"/>
+          <w:ilvl w:val="4"/>
           <w:numId w:val="2"/>
         </w:numPr>
-        <w:ind w:left="1276" w:right="-286" w:hanging="480"/>
-        <w:rPr/>
-      </w:pPr>
-      <w:r>
-        <w:rPr/>
-        <w:t>xxxxxxxx</w:t>
-      </w:r>
-    </w:p>
-    <w:p>
-      <w:pPr>
-        <w:pStyle w:val="Ttulo4"/>
+        <w:ind w:left="1800" w:right="-1080" w:hanging="0"/>
+        <w:jc w:val="both"/>
+        <w:rPr/>
+      </w:pPr>
+      <w:r>
+        <w:rPr/>
+        <w:t xml:space="preserve"> </w:t>
+      </w:r>
+      <w:r>
+        <w:rPr/>
+        <w:t>No passo 4.4.1.5 do fluxo básico o sistema não consegue gravar os dados do cliente e exibe a mensagem “o cadastro não foi realizado!”.</w:t>
+      </w:r>
+    </w:p>
+    <w:p>
+      <w:pPr>
+        <w:pStyle w:val="Iptitle3"/>
         <w:numPr>
-          <w:ilvl w:val="3"/>
+          <w:ilvl w:val="4"/>
           <w:numId w:val="2"/>
         </w:numPr>
-        <w:ind w:left="1276" w:right="-286" w:hanging="480"/>
-        <w:rPr/>
-      </w:pPr>
-      <w:r>
-        <w:rPr/>
-        <w:t>O caso de uso se encerra.</w:t>
-      </w:r>
-    </w:p>
-    <w:p>
-      <w:pPr>
-        <w:pStyle w:val="Normal"/>
+        <w:ind w:left="1800" w:right="-1080" w:hanging="0"/>
+        <w:jc w:val="both"/>
+        <w:rPr/>
+      </w:pPr>
+      <w:r>
+        <w:rPr/>
+        <w:t xml:space="preserve"> </w:t>
+      </w:r>
+      <w:r>
+        <w:rPr/>
+        <w:t>O sistema retorna ao passo 4.4.1.2.</w:t>
+      </w:r>
+    </w:p>
+    <w:p>
+      <w:pPr>
+        <w:pStyle w:val="Iptitle3"/>
+        <w:numPr>
+          <w:ilvl w:val="0"/>
+          <w:numId w:val="0"/>
+        </w:numPr>
+        <w:ind w:left="2088" w:right="-1080" w:hanging="0"/>
+        <w:jc w:val="both"/>
         <w:rPr/>
       </w:pPr>
       <w:r>
@@ -4621,18 +4513,19 @@
         <w:pStyle w:val="Iptitle2"/>
         <w:numPr>
           <w:ilvl w:val="1"/>
-          <w:numId w:val="3"/>
+          <w:numId w:val="2"/>
         </w:numPr>
         <w:tabs>
           <w:tab w:val="left" w:pos="567" w:leader="none"/>
         </w:tabs>
         <w:ind w:left="567" w:right="-286" w:hanging="567"/>
-        <w:rPr/>
-      </w:pPr>
-      <w:bookmarkStart w:id="77" w:name="_EX02_–_Resposta"/>
-      <w:bookmarkStart w:id="78" w:name="_Toc351362715"/>
-      <w:bookmarkEnd w:id="77"/>
-      <w:bookmarkEnd w:id="78"/>
+        <w:jc w:val="both"/>
+        <w:rPr/>
+      </w:pPr>
+      <w:bookmarkStart w:id="67" w:name="_EX02_–_Resposta"/>
+      <w:bookmarkStart w:id="68" w:name="_Toc351362715"/>
+      <w:bookmarkEnd w:id="67"/>
+      <w:bookmarkEnd w:id="68"/>
       <w:r>
         <w:rPr/>
         <w:t>Regras de Negócio [RN]</w:t>
@@ -4641,6 +4534,7 @@
     <w:p>
       <w:pPr>
         <w:pStyle w:val="Normal"/>
+        <w:jc w:val="both"/>
         <w:rPr>
           <w:rFonts w:ascii="Arial" w:hAnsi="Arial"/>
         </w:rPr>
@@ -4698,20 +4592,21 @@
         <w:pStyle w:val="Iptitle2"/>
         <w:numPr>
           <w:ilvl w:val="1"/>
-          <w:numId w:val="3"/>
+          <w:numId w:val="2"/>
         </w:numPr>
         <w:tabs>
           <w:tab w:val="left" w:pos="567" w:leader="none"/>
         </w:tabs>
         <w:ind w:left="567" w:right="-286" w:hanging="567"/>
-        <w:rPr/>
-      </w:pPr>
-      <w:bookmarkStart w:id="79" w:name="_Toc351362717"/>
+        <w:jc w:val="both"/>
+        <w:rPr/>
+      </w:pPr>
+      <w:bookmarkStart w:id="69" w:name="_Toc351362717"/>
       <w:r>
         <w:rPr/>
         <w:t>Requisitos Funcionais [RF</w:t>
       </w:r>
-      <w:bookmarkEnd w:id="79"/>
+      <w:bookmarkEnd w:id="69"/>
       <w:r>
         <w:rPr/>
         <w:t>]</w:t>
@@ -4751,12 +4646,13 @@
         <w:pStyle w:val="Iptitle2"/>
         <w:numPr>
           <w:ilvl w:val="1"/>
-          <w:numId w:val="3"/>
+          <w:numId w:val="2"/>
         </w:numPr>
         <w:tabs>
           <w:tab w:val="left" w:pos="567" w:leader="none"/>
         </w:tabs>
         <w:ind w:left="567" w:right="-286" w:hanging="567"/>
+        <w:jc w:val="both"/>
         <w:rPr/>
       </w:pPr>
       <w:r>
@@ -4908,26 +4804,27 @@
         <w:pStyle w:val="Iptitle2"/>
         <w:numPr>
           <w:ilvl w:val="1"/>
-          <w:numId w:val="3"/>
+          <w:numId w:val="2"/>
         </w:numPr>
         <w:tabs>
           <w:tab w:val="left" w:pos="567" w:leader="none"/>
         </w:tabs>
         <w:ind w:left="567" w:right="-286" w:hanging="567"/>
-        <w:rPr/>
-      </w:pPr>
-      <w:bookmarkStart w:id="80" w:name="_Toc351362719"/>
-      <w:bookmarkStart w:id="81" w:name="_RE02_–_Detalhes"/>
-      <w:bookmarkStart w:id="82" w:name="_RE09_–_Acompanhamento_1"/>
-      <w:bookmarkStart w:id="83" w:name="_RE02_–_Protótipo_1"/>
-      <w:bookmarkEnd w:id="81"/>
-      <w:bookmarkEnd w:id="82"/>
-      <w:bookmarkEnd w:id="83"/>
+        <w:jc w:val="both"/>
+        <w:rPr/>
+      </w:pPr>
+      <w:bookmarkStart w:id="70" w:name="_Toc351362719"/>
+      <w:bookmarkStart w:id="71" w:name="_RE02_–_Detalhes"/>
+      <w:bookmarkStart w:id="72" w:name="_RE09_–_Acompanhamento_1"/>
+      <w:bookmarkStart w:id="73" w:name="_RE02_–_Protótipo_1"/>
+      <w:bookmarkEnd w:id="71"/>
+      <w:bookmarkEnd w:id="72"/>
+      <w:bookmarkEnd w:id="73"/>
       <w:r>
         <w:rPr/>
         <w:t>Pontos de Relacionamento [PR]</w:t>
       </w:r>
-      <w:bookmarkEnd w:id="80"/>
+      <w:bookmarkEnd w:id="70"/>
       <w:r>
         <w:rPr/>
         <w:t xml:space="preserve"> (Extend ou Include)</w:t>
@@ -4939,6 +4836,7 @@
         <w:widowControl/>
         <w:spacing w:lineRule="auto" w:line="240" w:before="0" w:after="120"/>
         <w:ind w:right="-286" w:hanging="0"/>
+        <w:jc w:val="both"/>
         <w:rPr>
           <w:b w:val="false"/>
           <w:b w:val="false"/>
@@ -4958,16 +4856,17 @@
         <w:pStyle w:val="Iptitle2"/>
         <w:numPr>
           <w:ilvl w:val="1"/>
-          <w:numId w:val="3"/>
+          <w:numId w:val="2"/>
         </w:numPr>
         <w:tabs>
           <w:tab w:val="left" w:pos="567" w:leader="none"/>
         </w:tabs>
         <w:ind w:left="567" w:right="-286" w:hanging="567"/>
-        <w:rPr/>
-      </w:pPr>
-      <w:bookmarkStart w:id="84" w:name="_Toc351362721"/>
-      <w:bookmarkEnd w:id="84"/>
+        <w:jc w:val="both"/>
+        <w:rPr/>
+      </w:pPr>
+      <w:bookmarkStart w:id="74" w:name="_Toc351362721"/>
+      <w:bookmarkEnd w:id="74"/>
       <w:r>
         <w:rPr/>
         <w:t>Protótipos de Tela [PRT]</w:t>
@@ -4981,14 +4880,15 @@
           <w:numId w:val="0"/>
         </w:numPr>
         <w:ind w:left="1800" w:right="-1080" w:hanging="720"/>
-        <w:rPr/>
-      </w:pPr>
-      <w:bookmarkStart w:id="85" w:name="_Toc351362722"/>
+        <w:jc w:val="both"/>
+        <w:rPr/>
+      </w:pPr>
+      <w:bookmarkStart w:id="75" w:name="_Toc351362722"/>
       <w:r>
         <w:rPr/>
         <w:t xml:space="preserve">[PRT01] – </w:t>
       </w:r>
-      <w:bookmarkEnd w:id="85"/>
+      <w:bookmarkEnd w:id="75"/>
       <w:r>
         <w:rPr/>
         <w:t xml:space="preserve">Tela de Cadastro de Cliente </w:t>
@@ -5002,18 +4902,19 @@
           <w:numId w:val="0"/>
         </w:numPr>
         <w:ind w:left="1800" w:right="-1080" w:hanging="720"/>
+        <w:jc w:val="both"/>
         <w:rPr/>
       </w:pPr>
       <w:r>
         <w:rPr/>
         <w:drawing>
-          <wp:anchor behindDoc="0" distT="0" distB="0" distL="0" distR="0" simplePos="0" locked="0" layoutInCell="1" allowOverlap="1" relativeHeight="3">
+          <wp:anchor behindDoc="0" distT="0" distB="0" distL="0" distR="0" simplePos="0" locked="0" layoutInCell="1" allowOverlap="1" relativeHeight="2">
             <wp:simplePos x="0" y="0"/>
             <wp:positionH relativeFrom="column">
               <wp:posOffset>141605</wp:posOffset>
             </wp:positionH>
             <wp:positionV relativeFrom="paragraph">
-              <wp:posOffset>240030</wp:posOffset>
+              <wp:posOffset>200660</wp:posOffset>
             </wp:positionV>
             <wp:extent cx="5514975" cy="3810000"/>
             <wp:effectExtent l="0" t="0" r="0" b="0"/>
@@ -5061,6 +4962,7 @@
           <w:numId w:val="0"/>
         </w:numPr>
         <w:ind w:left="1800" w:right="-1080" w:hanging="720"/>
+        <w:jc w:val="both"/>
         <w:rPr/>
       </w:pPr>
       <w:r>
@@ -5075,6 +4977,7 @@
           <w:numId w:val="0"/>
         </w:numPr>
         <w:ind w:left="1800" w:right="-1080" w:hanging="720"/>
+        <w:jc w:val="both"/>
         <w:rPr/>
       </w:pPr>
       <w:r>
@@ -5089,6 +4992,22 @@
           <w:numId w:val="0"/>
         </w:numPr>
         <w:ind w:left="1800" w:right="-1080" w:hanging="720"/>
+        <w:jc w:val="both"/>
+        <w:rPr/>
+      </w:pPr>
+      <w:r>
+        <w:rPr/>
+      </w:r>
+    </w:p>
+    <w:p>
+      <w:pPr>
+        <w:pStyle w:val="Iptitle3"/>
+        <w:numPr>
+          <w:ilvl w:val="0"/>
+          <w:numId w:val="0"/>
+        </w:numPr>
+        <w:ind w:left="1800" w:right="-1080" w:hanging="720"/>
+        <w:jc w:val="both"/>
         <w:rPr/>
       </w:pPr>
       <w:r>
@@ -5098,6 +5017,7 @@
     <w:p>
       <w:pPr>
         <w:pStyle w:val="Normal"/>
+        <w:jc w:val="both"/>
         <w:rPr/>
       </w:pPr>
       <w:r>
@@ -5107,6 +5027,7 @@
     <w:p>
       <w:pPr>
         <w:pStyle w:val="Normal"/>
+        <w:jc w:val="both"/>
         <w:rPr/>
       </w:pPr>
       <w:r>
@@ -5117,7 +5038,7 @@
       <w:tblPr>
         <w:tblW w:w="9464" w:type="dxa"/>
         <w:jc w:val="left"/>
-        <w:tblInd w:w="-10" w:type="dxa"/>
+        <w:tblInd w:w="-20" w:type="dxa"/>
         <w:tblBorders>
           <w:top w:val="single" w:sz="4" w:space="0" w:color="00000A"/>
           <w:left w:val="single" w:sz="4" w:space="0" w:color="00000A"/>
@@ -5128,7 +5049,7 @@
         </w:tblBorders>
         <w:tblCellMar>
           <w:top w:w="0" w:type="dxa"/>
-          <w:left w:w="98" w:type="dxa"/>
+          <w:left w:w="88" w:type="dxa"/>
           <w:bottom w:w="0" w:type="dxa"/>
           <w:right w:w="108" w:type="dxa"/>
         </w:tblCellMar>
@@ -5157,14 +5078,14 @@
             </w:tcBorders>
             <w:shd w:color="auto" w:fill="BFBFBF" w:val="clear"/>
             <w:tcMar>
-              <w:left w:w="98" w:type="dxa"/>
+              <w:left w:w="88" w:type="dxa"/>
             </w:tcMar>
             <w:vAlign w:val="center"/>
           </w:tcPr>
           <w:p>
             <w:pPr>
               <w:pStyle w:val="Normal"/>
-              <w:jc w:val="center"/>
+              <w:jc w:val="both"/>
               <w:rPr>
                 <w:rFonts w:cs="Arial"/>
                 <w:b/>
@@ -5195,14 +5116,14 @@
             </w:tcBorders>
             <w:shd w:color="auto" w:fill="BFBFBF" w:val="clear"/>
             <w:tcMar>
-              <w:left w:w="98" w:type="dxa"/>
+              <w:left w:w="88" w:type="dxa"/>
             </w:tcMar>
             <w:vAlign w:val="center"/>
           </w:tcPr>
           <w:p>
             <w:pPr>
               <w:pStyle w:val="Normal"/>
-              <w:jc w:val="center"/>
+              <w:jc w:val="both"/>
               <w:rPr>
                 <w:rFonts w:cs="Arial"/>
                 <w:b/>
@@ -5233,14 +5154,14 @@
             </w:tcBorders>
             <w:shd w:color="auto" w:fill="BFBFBF" w:val="clear"/>
             <w:tcMar>
-              <w:left w:w="98" w:type="dxa"/>
+              <w:left w:w="88" w:type="dxa"/>
             </w:tcMar>
             <w:vAlign w:val="center"/>
           </w:tcPr>
           <w:p>
             <w:pPr>
               <w:pStyle w:val="Normal"/>
-              <w:jc w:val="center"/>
+              <w:jc w:val="both"/>
               <w:rPr>
                 <w:rFonts w:cs="Arial"/>
                 <w:b/>
@@ -5276,14 +5197,14 @@
             </w:tcBorders>
             <w:shd w:color="auto" w:fill="BFBFBF" w:val="clear"/>
             <w:tcMar>
-              <w:left w:w="98" w:type="dxa"/>
+              <w:left w:w="88" w:type="dxa"/>
             </w:tcMar>
             <w:vAlign w:val="center"/>
           </w:tcPr>
           <w:p>
             <w:pPr>
               <w:pStyle w:val="Normal"/>
-              <w:jc w:val="center"/>
+              <w:jc w:val="both"/>
               <w:rPr>
                 <w:rFonts w:cs="Arial"/>
                 <w:b/>
@@ -5317,14 +5238,14 @@
             </w:tcBorders>
             <w:shd w:fill="auto" w:val="clear"/>
             <w:tcMar>
-              <w:left w:w="98" w:type="dxa"/>
+              <w:left w:w="88" w:type="dxa"/>
             </w:tcMar>
             <w:vAlign w:val="center"/>
           </w:tcPr>
           <w:p>
             <w:pPr>
               <w:pStyle w:val="Normal"/>
-              <w:jc w:val="left"/>
+              <w:jc w:val="both"/>
               <w:rPr/>
             </w:pPr>
             <w:r>
@@ -5349,14 +5270,14 @@
             </w:tcBorders>
             <w:shd w:fill="auto" w:val="clear"/>
             <w:tcMar>
-              <w:left w:w="98" w:type="dxa"/>
+              <w:left w:w="88" w:type="dxa"/>
             </w:tcMar>
             <w:vAlign w:val="center"/>
           </w:tcPr>
           <w:p>
             <w:pPr>
               <w:pStyle w:val="Normal"/>
-              <w:jc w:val="center"/>
+              <w:jc w:val="both"/>
               <w:rPr/>
             </w:pPr>
             <w:r>
@@ -5381,14 +5302,14 @@
             </w:tcBorders>
             <w:shd w:fill="auto" w:val="clear"/>
             <w:tcMar>
-              <w:left w:w="98" w:type="dxa"/>
+              <w:left w:w="88" w:type="dxa"/>
             </w:tcMar>
             <w:vAlign w:val="center"/>
           </w:tcPr>
           <w:p>
             <w:pPr>
               <w:pStyle w:val="Normal"/>
-              <w:jc w:val="center"/>
+              <w:jc w:val="both"/>
               <w:rPr/>
             </w:pPr>
             <w:r>
@@ -5413,14 +5334,14 @@
             </w:tcBorders>
             <w:shd w:fill="auto" w:val="clear"/>
             <w:tcMar>
-              <w:left w:w="98" w:type="dxa"/>
+              <w:left w:w="88" w:type="dxa"/>
             </w:tcMar>
             <w:vAlign w:val="center"/>
           </w:tcPr>
           <w:p>
             <w:pPr>
               <w:pStyle w:val="Normal"/>
-              <w:jc w:val="left"/>
+              <w:jc w:val="both"/>
               <w:rPr>
                 <w:rFonts w:cs="Arial"/>
                 <w:lang w:eastAsia="pt-BR"/>
@@ -5450,14 +5371,14 @@
             </w:tcBorders>
             <w:shd w:fill="auto" w:val="clear"/>
             <w:tcMar>
-              <w:left w:w="98" w:type="dxa"/>
+              <w:left w:w="88" w:type="dxa"/>
             </w:tcMar>
             <w:vAlign w:val="center"/>
           </w:tcPr>
           <w:p>
             <w:pPr>
               <w:pStyle w:val="Normal"/>
-              <w:jc w:val="left"/>
+              <w:jc w:val="both"/>
               <w:rPr/>
             </w:pPr>
             <w:r>
@@ -5482,14 +5403,14 @@
             </w:tcBorders>
             <w:shd w:fill="auto" w:val="clear"/>
             <w:tcMar>
-              <w:left w:w="98" w:type="dxa"/>
+              <w:left w:w="88" w:type="dxa"/>
             </w:tcMar>
             <w:vAlign w:val="center"/>
           </w:tcPr>
           <w:p>
             <w:pPr>
               <w:pStyle w:val="Normal"/>
-              <w:jc w:val="center"/>
+              <w:jc w:val="both"/>
               <w:rPr/>
             </w:pPr>
             <w:r>
@@ -5514,14 +5435,14 @@
             </w:tcBorders>
             <w:shd w:fill="auto" w:val="clear"/>
             <w:tcMar>
-              <w:left w:w="98" w:type="dxa"/>
+              <w:left w:w="88" w:type="dxa"/>
             </w:tcMar>
             <w:vAlign w:val="center"/>
           </w:tcPr>
           <w:p>
             <w:pPr>
               <w:pStyle w:val="Normal"/>
-              <w:jc w:val="center"/>
+              <w:jc w:val="both"/>
               <w:rPr/>
             </w:pPr>
             <w:r>
@@ -5546,14 +5467,14 @@
             </w:tcBorders>
             <w:shd w:fill="auto" w:val="clear"/>
             <w:tcMar>
-              <w:left w:w="98" w:type="dxa"/>
+              <w:left w:w="88" w:type="dxa"/>
             </w:tcMar>
             <w:vAlign w:val="center"/>
           </w:tcPr>
           <w:p>
             <w:pPr>
               <w:pStyle w:val="Normal"/>
-              <w:jc w:val="left"/>
+              <w:jc w:val="both"/>
               <w:rPr/>
             </w:pPr>
             <w:r>
@@ -5589,14 +5510,14 @@
             </w:tcBorders>
             <w:shd w:fill="auto" w:val="clear"/>
             <w:tcMar>
-              <w:left w:w="98" w:type="dxa"/>
+              <w:left w:w="88" w:type="dxa"/>
             </w:tcMar>
             <w:vAlign w:val="center"/>
           </w:tcPr>
           <w:p>
             <w:pPr>
               <w:pStyle w:val="Normal"/>
-              <w:jc w:val="left"/>
+              <w:jc w:val="both"/>
               <w:rPr/>
             </w:pPr>
             <w:r>
@@ -5621,14 +5542,14 @@
             </w:tcBorders>
             <w:shd w:fill="auto" w:val="clear"/>
             <w:tcMar>
-              <w:left w:w="98" w:type="dxa"/>
+              <w:left w:w="88" w:type="dxa"/>
             </w:tcMar>
             <w:vAlign w:val="center"/>
           </w:tcPr>
           <w:p>
             <w:pPr>
               <w:pStyle w:val="Normal"/>
-              <w:jc w:val="center"/>
+              <w:jc w:val="both"/>
               <w:rPr/>
             </w:pPr>
             <w:r>
@@ -5653,14 +5574,14 @@
             </w:tcBorders>
             <w:shd w:fill="auto" w:val="clear"/>
             <w:tcMar>
-              <w:left w:w="98" w:type="dxa"/>
+              <w:left w:w="88" w:type="dxa"/>
             </w:tcMar>
             <w:vAlign w:val="center"/>
           </w:tcPr>
           <w:p>
             <w:pPr>
               <w:pStyle w:val="Normal"/>
-              <w:jc w:val="center"/>
+              <w:jc w:val="both"/>
               <w:rPr/>
             </w:pPr>
             <w:r>
@@ -5685,14 +5606,14 @@
             </w:tcBorders>
             <w:shd w:fill="auto" w:val="clear"/>
             <w:tcMar>
-              <w:left w:w="98" w:type="dxa"/>
+              <w:left w:w="88" w:type="dxa"/>
             </w:tcMar>
             <w:vAlign w:val="center"/>
           </w:tcPr>
           <w:p>
             <w:pPr>
               <w:pStyle w:val="Normal"/>
-              <w:jc w:val="left"/>
+              <w:jc w:val="both"/>
               <w:rPr/>
             </w:pPr>
             <w:r>
@@ -5728,14 +5649,14 @@
             </w:tcBorders>
             <w:shd w:fill="auto" w:val="clear"/>
             <w:tcMar>
-              <w:left w:w="98" w:type="dxa"/>
+              <w:left w:w="88" w:type="dxa"/>
             </w:tcMar>
             <w:vAlign w:val="center"/>
           </w:tcPr>
           <w:p>
             <w:pPr>
               <w:pStyle w:val="Normal"/>
-              <w:jc w:val="left"/>
+              <w:jc w:val="both"/>
               <w:rPr/>
             </w:pPr>
             <w:r>
@@ -5757,14 +5678,14 @@
             </w:tcBorders>
             <w:shd w:fill="auto" w:val="clear"/>
             <w:tcMar>
-              <w:left w:w="98" w:type="dxa"/>
+              <w:left w:w="88" w:type="dxa"/>
             </w:tcMar>
             <w:vAlign w:val="center"/>
           </w:tcPr>
           <w:p>
             <w:pPr>
               <w:pStyle w:val="Normal"/>
-              <w:jc w:val="center"/>
+              <w:jc w:val="both"/>
               <w:rPr/>
             </w:pPr>
             <w:r>
@@ -5786,14 +5707,14 @@
             </w:tcBorders>
             <w:shd w:fill="auto" w:val="clear"/>
             <w:tcMar>
-              <w:left w:w="98" w:type="dxa"/>
+              <w:left w:w="88" w:type="dxa"/>
             </w:tcMar>
             <w:vAlign w:val="center"/>
           </w:tcPr>
           <w:p>
             <w:pPr>
               <w:pStyle w:val="Normal"/>
-              <w:jc w:val="center"/>
+              <w:jc w:val="both"/>
               <w:rPr/>
             </w:pPr>
             <w:r>
@@ -5818,14 +5739,14 @@
             </w:tcBorders>
             <w:shd w:fill="auto" w:val="clear"/>
             <w:tcMar>
-              <w:left w:w="98" w:type="dxa"/>
+              <w:left w:w="88" w:type="dxa"/>
             </w:tcMar>
             <w:vAlign w:val="center"/>
           </w:tcPr>
           <w:p>
             <w:pPr>
               <w:pStyle w:val="Normal"/>
-              <w:jc w:val="left"/>
+              <w:jc w:val="both"/>
               <w:rPr/>
             </w:pPr>
             <w:r>
@@ -5849,14 +5770,14 @@
             </w:tcBorders>
             <w:shd w:fill="auto" w:val="clear"/>
             <w:tcMar>
-              <w:left w:w="98" w:type="dxa"/>
+              <w:left w:w="88" w:type="dxa"/>
             </w:tcMar>
             <w:vAlign w:val="center"/>
           </w:tcPr>
           <w:p>
             <w:pPr>
               <w:pStyle w:val="Normal"/>
-              <w:jc w:val="left"/>
+              <w:jc w:val="both"/>
               <w:rPr/>
             </w:pPr>
             <w:r>
@@ -5878,14 +5799,14 @@
             </w:tcBorders>
             <w:shd w:fill="auto" w:val="clear"/>
             <w:tcMar>
-              <w:left w:w="98" w:type="dxa"/>
+              <w:left w:w="88" w:type="dxa"/>
             </w:tcMar>
             <w:vAlign w:val="center"/>
           </w:tcPr>
           <w:p>
             <w:pPr>
               <w:pStyle w:val="Normal"/>
-              <w:jc w:val="center"/>
+              <w:jc w:val="both"/>
               <w:rPr/>
             </w:pPr>
             <w:r>
@@ -5907,14 +5828,14 @@
             </w:tcBorders>
             <w:shd w:fill="auto" w:val="clear"/>
             <w:tcMar>
-              <w:left w:w="98" w:type="dxa"/>
+              <w:left w:w="88" w:type="dxa"/>
             </w:tcMar>
             <w:vAlign w:val="center"/>
           </w:tcPr>
           <w:p>
             <w:pPr>
               <w:pStyle w:val="Normal"/>
-              <w:jc w:val="center"/>
+              <w:jc w:val="both"/>
               <w:rPr/>
             </w:pPr>
             <w:r>
@@ -5939,14 +5860,14 @@
             </w:tcBorders>
             <w:shd w:fill="auto" w:val="clear"/>
             <w:tcMar>
-              <w:left w:w="98" w:type="dxa"/>
+              <w:left w:w="88" w:type="dxa"/>
             </w:tcMar>
             <w:vAlign w:val="center"/>
           </w:tcPr>
           <w:p>
             <w:pPr>
               <w:pStyle w:val="Normal"/>
-              <w:jc w:val="left"/>
+              <w:jc w:val="both"/>
               <w:rPr/>
             </w:pPr>
             <w:r>
@@ -5970,14 +5891,14 @@
             </w:tcBorders>
             <w:shd w:fill="auto" w:val="clear"/>
             <w:tcMar>
-              <w:left w:w="98" w:type="dxa"/>
+              <w:left w:w="88" w:type="dxa"/>
             </w:tcMar>
             <w:vAlign w:val="center"/>
           </w:tcPr>
           <w:p>
             <w:pPr>
               <w:pStyle w:val="Normal"/>
-              <w:jc w:val="left"/>
+              <w:jc w:val="both"/>
               <w:rPr/>
             </w:pPr>
             <w:r>
@@ -5999,14 +5920,14 @@
             </w:tcBorders>
             <w:shd w:fill="auto" w:val="clear"/>
             <w:tcMar>
-              <w:left w:w="98" w:type="dxa"/>
+              <w:left w:w="88" w:type="dxa"/>
             </w:tcMar>
             <w:vAlign w:val="center"/>
           </w:tcPr>
           <w:p>
             <w:pPr>
               <w:pStyle w:val="Normal"/>
-              <w:jc w:val="center"/>
+              <w:jc w:val="both"/>
               <w:rPr/>
             </w:pPr>
             <w:r>
@@ -6028,14 +5949,14 @@
             </w:tcBorders>
             <w:shd w:fill="auto" w:val="clear"/>
             <w:tcMar>
-              <w:left w:w="98" w:type="dxa"/>
+              <w:left w:w="88" w:type="dxa"/>
             </w:tcMar>
             <w:vAlign w:val="center"/>
           </w:tcPr>
           <w:p>
             <w:pPr>
               <w:pStyle w:val="Normal"/>
-              <w:jc w:val="center"/>
+              <w:jc w:val="both"/>
               <w:rPr/>
             </w:pPr>
             <w:r>
@@ -6060,14 +5981,14 @@
             </w:tcBorders>
             <w:shd w:fill="auto" w:val="clear"/>
             <w:tcMar>
-              <w:left w:w="98" w:type="dxa"/>
+              <w:left w:w="88" w:type="dxa"/>
             </w:tcMar>
             <w:vAlign w:val="center"/>
           </w:tcPr>
           <w:p>
             <w:pPr>
               <w:pStyle w:val="Normal"/>
-              <w:jc w:val="left"/>
+              <w:jc w:val="both"/>
               <w:rPr/>
             </w:pPr>
             <w:r>
@@ -6091,14 +6012,14 @@
             </w:tcBorders>
             <w:shd w:fill="auto" w:val="clear"/>
             <w:tcMar>
-              <w:left w:w="98" w:type="dxa"/>
+              <w:left w:w="88" w:type="dxa"/>
             </w:tcMar>
             <w:vAlign w:val="center"/>
           </w:tcPr>
           <w:p>
             <w:pPr>
               <w:pStyle w:val="Normal"/>
-              <w:jc w:val="left"/>
+              <w:jc w:val="both"/>
               <w:rPr/>
             </w:pPr>
             <w:r>
@@ -6120,14 +6041,14 @@
             </w:tcBorders>
             <w:shd w:fill="auto" w:val="clear"/>
             <w:tcMar>
-              <w:left w:w="98" w:type="dxa"/>
+              <w:left w:w="88" w:type="dxa"/>
             </w:tcMar>
             <w:vAlign w:val="center"/>
           </w:tcPr>
           <w:p>
             <w:pPr>
               <w:pStyle w:val="Normal"/>
-              <w:jc w:val="center"/>
+              <w:jc w:val="both"/>
               <w:rPr/>
             </w:pPr>
             <w:r>
@@ -6149,14 +6070,14 @@
             </w:tcBorders>
             <w:shd w:fill="auto" w:val="clear"/>
             <w:tcMar>
-              <w:left w:w="98" w:type="dxa"/>
+              <w:left w:w="88" w:type="dxa"/>
             </w:tcMar>
             <w:vAlign w:val="center"/>
           </w:tcPr>
           <w:p>
             <w:pPr>
               <w:pStyle w:val="Normal"/>
-              <w:jc w:val="center"/>
+              <w:jc w:val="both"/>
               <w:rPr/>
             </w:pPr>
             <w:r>
@@ -6181,14 +6102,14 @@
             </w:tcBorders>
             <w:shd w:fill="auto" w:val="clear"/>
             <w:tcMar>
-              <w:left w:w="98" w:type="dxa"/>
+              <w:left w:w="88" w:type="dxa"/>
             </w:tcMar>
             <w:vAlign w:val="center"/>
           </w:tcPr>
           <w:p>
             <w:pPr>
               <w:pStyle w:val="Normal"/>
-              <w:jc w:val="left"/>
+              <w:jc w:val="both"/>
               <w:rPr/>
             </w:pPr>
             <w:r>
@@ -6202,6 +6123,7 @@
     <w:p>
       <w:pPr>
         <w:pStyle w:val="Normal"/>
+        <w:jc w:val="both"/>
         <w:rPr/>
       </w:pPr>
       <w:r>
@@ -6213,16 +6135,17 @@
         <w:pStyle w:val="Iptitle2"/>
         <w:numPr>
           <w:ilvl w:val="1"/>
-          <w:numId w:val="3"/>
+          <w:numId w:val="2"/>
         </w:numPr>
         <w:tabs>
           <w:tab w:val="left" w:pos="567" w:leader="none"/>
         </w:tabs>
         <w:ind w:left="567" w:right="-286" w:hanging="567"/>
-        <w:rPr/>
-      </w:pPr>
-      <w:bookmarkStart w:id="86" w:name="_Toc351362723"/>
-      <w:bookmarkEnd w:id="86"/>
+        <w:jc w:val="both"/>
+        <w:rPr/>
+      </w:pPr>
+      <w:bookmarkStart w:id="76" w:name="_Toc351362723"/>
+      <w:bookmarkEnd w:id="76"/>
       <w:r>
         <w:rPr/>
         <w:t>Referências, Informações Adicionais e Anexos</w:t>
@@ -6234,6 +6157,7 @@
         <w:widowControl/>
         <w:spacing w:lineRule="auto" w:line="240" w:before="0" w:after="120"/>
         <w:ind w:right="-286" w:hanging="0"/>
+        <w:jc w:val="both"/>
         <w:rPr/>
       </w:pPr>
       <w:r>
@@ -6271,7 +6195,7 @@
       <w:tblInd w:w="0" w:type="dxa"/>
       <w:tblCellMar>
         <w:top w:w="0" w:type="dxa"/>
-        <w:left w:w="118" w:type="dxa"/>
+        <w:left w:w="128" w:type="dxa"/>
         <w:bottom w:w="0" w:type="dxa"/>
         <w:right w:w="108" w:type="dxa"/>
       </w:tblCellMar>
@@ -6380,7 +6304,7 @@
             <w:fldChar w:fldCharType="separate"/>
           </w:r>
           <w:r>
-            <w:t>3</w:t>
+            <w:t>6</w:t>
           </w:r>
           <w:r>
             <w:fldChar w:fldCharType="end"/>
@@ -6427,7 +6351,7 @@
     <w:tblPr>
       <w:tblW w:w="9356" w:type="dxa"/>
       <w:jc w:val="left"/>
-      <w:tblInd w:w="93" w:type="dxa"/>
+      <w:tblInd w:w="78" w:type="dxa"/>
       <w:tblBorders>
         <w:top w:val="single" w:sz="6" w:space="0" w:color="00000A"/>
         <w:left w:val="single" w:sz="6" w:space="0" w:color="00000A"/>
@@ -6438,7 +6362,7 @@
       </w:tblBorders>
       <w:tblCellMar>
         <w:top w:w="0" w:type="dxa"/>
-        <w:left w:w="91" w:type="dxa"/>
+        <w:left w:w="75" w:type="dxa"/>
         <w:bottom w:w="0" w:type="dxa"/>
         <w:right w:w="108" w:type="dxa"/>
       </w:tblCellMar>
@@ -6463,7 +6387,7 @@
           </w:tcBorders>
           <w:shd w:fill="auto" w:val="clear"/>
           <w:tcMar>
-            <w:left w:w="91" w:type="dxa"/>
+            <w:left w:w="75" w:type="dxa"/>
           </w:tcMar>
           <w:vAlign w:val="center"/>
         </w:tcPr>
@@ -6502,7 +6426,7 @@
           </w:tcBorders>
           <w:shd w:fill="auto" w:val="clear"/>
           <w:tcMar>
-            <w:left w:w="91" w:type="dxa"/>
+            <w:left w:w="75" w:type="dxa"/>
           </w:tcMar>
           <w:vAlign w:val="center"/>
         </w:tcPr>
@@ -6542,7 +6466,7 @@
           </w:tcBorders>
           <w:shd w:fill="auto" w:val="clear"/>
           <w:tcMar>
-            <w:left w:w="91" w:type="dxa"/>
+            <w:left w:w="75" w:type="dxa"/>
           </w:tcMar>
           <w:vAlign w:val="center"/>
         </w:tcPr>
@@ -6579,7 +6503,7 @@
           </w:tcBorders>
           <w:shd w:fill="auto" w:val="clear"/>
           <w:tcMar>
-            <w:left w:w="91" w:type="dxa"/>
+            <w:left w:w="75" w:type="dxa"/>
           </w:tcMar>
           <w:vAlign w:val="center"/>
         </w:tcPr>
@@ -6613,7 +6537,7 @@
           </w:tcBorders>
           <w:shd w:fill="auto" w:val="clear"/>
           <w:tcMar>
-            <w:left w:w="91" w:type="dxa"/>
+            <w:left w:w="75" w:type="dxa"/>
           </w:tcMar>
           <w:vAlign w:val="center"/>
         </w:tcPr>
@@ -6670,7 +6594,7 @@
       <w:tblInd w:w="-601" w:type="dxa"/>
       <w:tblCellMar>
         <w:top w:w="0" w:type="dxa"/>
-        <w:left w:w="123" w:type="dxa"/>
+        <w:left w:w="133" w:type="dxa"/>
         <w:bottom w:w="0" w:type="dxa"/>
         <w:right w:w="108" w:type="dxa"/>
       </w:tblCellMar>
@@ -6854,89 +6778,6 @@
       <w:lvlText w:val="%1."/>
       <w:lvlJc w:val="left"/>
       <w:pPr>
-        <w:ind w:left="360" w:hanging="360"/>
-      </w:pPr>
-    </w:lvl>
-    <w:lvl w:ilvl="1">
-      <w:start w:val="1"/>
-      <w:numFmt w:val="decimal"/>
-      <w:lvlText w:val="%1.%2."/>
-      <w:lvlJc w:val="left"/>
-      <w:pPr>
-        <w:ind w:left="792" w:hanging="432"/>
-      </w:pPr>
-    </w:lvl>
-    <w:lvl w:ilvl="2">
-      <w:start w:val="1"/>
-      <w:numFmt w:val="decimal"/>
-      <w:lvlText w:val="%1.%2.%3."/>
-      <w:lvlJc w:val="left"/>
-      <w:pPr>
-        <w:ind w:left="1224" w:hanging="504"/>
-      </w:pPr>
-    </w:lvl>
-    <w:lvl w:ilvl="3">
-      <w:start w:val="1"/>
-      <w:numFmt w:val="decimal"/>
-      <w:lvlText w:val="%4."/>
-      <w:lvlJc w:val="left"/>
-      <w:pPr>
-        <w:ind w:left="1728" w:hanging="648"/>
-      </w:pPr>
-    </w:lvl>
-    <w:lvl w:ilvl="4">
-      <w:start w:val="1"/>
-      <w:numFmt w:val="decimal"/>
-      <w:lvlText w:val="%1.%2.%3.%4.%5."/>
-      <w:lvlJc w:val="left"/>
-      <w:pPr>
-        <w:ind w:left="2232" w:hanging="792"/>
-      </w:pPr>
-    </w:lvl>
-    <w:lvl w:ilvl="5">
-      <w:start w:val="1"/>
-      <w:numFmt w:val="decimal"/>
-      <w:lvlText w:val="%1.%2.%3.%4.%5.%6."/>
-      <w:lvlJc w:val="left"/>
-      <w:pPr>
-        <w:ind w:left="2736" w:hanging="936"/>
-      </w:pPr>
-    </w:lvl>
-    <w:lvl w:ilvl="6">
-      <w:start w:val="1"/>
-      <w:numFmt w:val="decimal"/>
-      <w:lvlText w:val="%1.%2.%3.%4.%5.%6.%7."/>
-      <w:lvlJc w:val="left"/>
-      <w:pPr>
-        <w:ind w:left="3240" w:hanging="1080"/>
-      </w:pPr>
-    </w:lvl>
-    <w:lvl w:ilvl="7">
-      <w:start w:val="1"/>
-      <w:numFmt w:val="decimal"/>
-      <w:lvlText w:val="%1.%2.%3.%4.%5.%6.%7.%8."/>
-      <w:lvlJc w:val="left"/>
-      <w:pPr>
-        <w:ind w:left="3744" w:hanging="1224"/>
-      </w:pPr>
-    </w:lvl>
-    <w:lvl w:ilvl="8">
-      <w:start w:val="1"/>
-      <w:numFmt w:val="decimal"/>
-      <w:lvlText w:val="%1.%2.%3.%4.%5.%6.%7.%8.%9."/>
-      <w:lvlJc w:val="left"/>
-      <w:pPr>
-        <w:ind w:left="4320" w:hanging="1440"/>
-      </w:pPr>
-    </w:lvl>
-  </w:abstractNum>
-  <w:abstractNum w:abstractNumId="3">
-    <w:lvl w:ilvl="0">
-      <w:start w:val="1"/>
-      <w:numFmt w:val="decimal"/>
-      <w:lvlText w:val="%1."/>
-      <w:lvlJc w:val="left"/>
-      <w:pPr>
         <w:tabs>
           <w:tab w:val="num" w:pos="1512"/>
         </w:tabs>
@@ -6980,7 +6821,8 @@
       </w:pPr>
       <w:rPr>
         <w:i w:val="false"/>
-        <w:b/>
+        <w:b w:val="false"/>
+        <w:rFonts w:ascii="Trebuchet MS" w:hAnsi="Trebuchet MS"/>
         <w:color w:val="999999"/>
       </w:rPr>
     </w:lvl>
@@ -7057,142 +6899,11 @@
       </w:pPr>
     </w:lvl>
   </w:abstractNum>
-  <w:abstractNum w:abstractNumId="4">
-    <w:lvl w:ilvl="0">
-      <w:start w:val="1"/>
-      <w:numFmt w:val="decimal"/>
-      <w:lvlText w:val="%1."/>
-      <w:lvlJc w:val="left"/>
-      <w:pPr>
-        <w:tabs>
-          <w:tab w:val="num" w:pos="1494"/>
-        </w:tabs>
-        <w:ind w:left="1494" w:hanging="360"/>
-      </w:pPr>
-      <w:rPr>
-        <w:i w:val="false"/>
-        <w:b w:val="false"/>
-        <w:color w:val="999999"/>
-      </w:rPr>
-    </w:lvl>
-    <w:lvl w:ilvl="1">
-      <w:start w:val="1"/>
-      <w:numFmt w:val="lowerLetter"/>
-      <w:lvlText w:val="%2."/>
-      <w:lvlJc w:val="left"/>
-      <w:pPr>
-        <w:tabs>
-          <w:tab w:val="num" w:pos="1926"/>
-        </w:tabs>
-        <w:ind w:left="1926" w:hanging="432"/>
-      </w:pPr>
-      <w:rPr>
-        <w:i w:val="false"/>
-        <w:b w:val="false"/>
-        <w:color w:val="999999"/>
-      </w:rPr>
-    </w:lvl>
-    <w:lvl w:ilvl="2">
-      <w:start w:val="1"/>
-      <w:numFmt w:val="lowerRoman"/>
-      <w:lvlText w:val="%3."/>
-      <w:lvlJc w:val="left"/>
-      <w:pPr>
-        <w:tabs>
-          <w:tab w:val="num" w:pos="2574"/>
-        </w:tabs>
-        <w:ind w:left="2358" w:hanging="504"/>
-      </w:pPr>
-      <w:rPr>
-        <w:i w:val="false"/>
-        <w:b w:val="false"/>
-        <w:color w:val="999999"/>
-      </w:rPr>
-    </w:lvl>
-    <w:lvl w:ilvl="3">
-      <w:start w:val="1"/>
-      <w:numFmt w:val="decimal"/>
-      <w:lvlText w:val="%1.%2.%3.%4."/>
-      <w:lvlJc w:val="left"/>
-      <w:pPr>
-        <w:tabs>
-          <w:tab w:val="num" w:pos="3654"/>
-        </w:tabs>
-        <w:ind w:left="2862" w:hanging="648"/>
-      </w:pPr>
-    </w:lvl>
-    <w:lvl w:ilvl="4">
-      <w:start w:val="1"/>
-      <w:numFmt w:val="decimal"/>
-      <w:lvlText w:val="%1.%2.%3.%4.%5."/>
-      <w:lvlJc w:val="left"/>
-      <w:pPr>
-        <w:tabs>
-          <w:tab w:val="num" w:pos="4374"/>
-        </w:tabs>
-        <w:ind w:left="3366" w:hanging="792"/>
-      </w:pPr>
-    </w:lvl>
-    <w:lvl w:ilvl="5">
-      <w:start w:val="1"/>
-      <w:numFmt w:val="decimal"/>
-      <w:lvlText w:val="%1.%2.%3.%4.%5.%6."/>
-      <w:lvlJc w:val="left"/>
-      <w:pPr>
-        <w:tabs>
-          <w:tab w:val="num" w:pos="5094"/>
-        </w:tabs>
-        <w:ind w:left="3870" w:hanging="936"/>
-      </w:pPr>
-    </w:lvl>
-    <w:lvl w:ilvl="6">
-      <w:start w:val="1"/>
-      <w:numFmt w:val="decimal"/>
-      <w:lvlText w:val="%1.%2.%3.%4.%5.%6.%7."/>
-      <w:lvlJc w:val="left"/>
-      <w:pPr>
-        <w:tabs>
-          <w:tab w:val="num" w:pos="5814"/>
-        </w:tabs>
-        <w:ind w:left="4374" w:hanging="1080"/>
-      </w:pPr>
-    </w:lvl>
-    <w:lvl w:ilvl="7">
-      <w:start w:val="1"/>
-      <w:numFmt w:val="decimal"/>
-      <w:lvlText w:val="%1.%2.%3.%4.%5.%6.%7.%8."/>
-      <w:lvlJc w:val="left"/>
-      <w:pPr>
-        <w:tabs>
-          <w:tab w:val="num" w:pos="6534"/>
-        </w:tabs>
-        <w:ind w:left="4878" w:hanging="1224"/>
-      </w:pPr>
-    </w:lvl>
-    <w:lvl w:ilvl="8">
-      <w:start w:val="1"/>
-      <w:numFmt w:val="decimal"/>
-      <w:lvlText w:val="%1.%2.%3.%4.%5.%6.%7.%8.%9."/>
-      <w:lvlJc w:val="left"/>
-      <w:pPr>
-        <w:tabs>
-          <w:tab w:val="num" w:pos="7254"/>
-        </w:tabs>
-        <w:ind w:left="5454" w:hanging="1440"/>
-      </w:pPr>
-    </w:lvl>
-  </w:abstractNum>
   <w:num w:numId="1">
     <w:abstractNumId w:val="1"/>
   </w:num>
   <w:num w:numId="2">
     <w:abstractNumId w:val="2"/>
-  </w:num>
-  <w:num w:numId="3">
-    <w:abstractNumId w:val="3"/>
-  </w:num>
-  <w:num w:numId="4">
-    <w:abstractNumId w:val="4"/>
   </w:num>
 </w:numbering>
 </file>
@@ -7934,6 +7645,110 @@
       <w:color w:val="999999"/>
     </w:rPr>
   </w:style>
+  <w:style w:type="character" w:styleId="ListLabel28">
+    <w:name w:val="ListLabel 28"/>
+    <w:qFormat/>
+    <w:rPr>
+      <w:rFonts w:cs="Arial"/>
+      <w:i w:val="false"/>
+      <w:color w:val="00000A"/>
+    </w:rPr>
+  </w:style>
+  <w:style w:type="character" w:styleId="ListLabel29">
+    <w:name w:val="ListLabel 29"/>
+    <w:qFormat/>
+    <w:rPr>
+      <w:b/>
+      <w:i w:val="false"/>
+      <w:color w:val="999999"/>
+      <w:sz w:val="28"/>
+    </w:rPr>
+  </w:style>
+  <w:style w:type="character" w:styleId="ListLabel30">
+    <w:name w:val="ListLabel 30"/>
+    <w:qFormat/>
+    <w:rPr>
+      <w:b/>
+      <w:i w:val="false"/>
+      <w:color w:val="999999"/>
+      <w:sz w:val="24"/>
+    </w:rPr>
+  </w:style>
+  <w:style w:type="character" w:styleId="ListLabel31">
+    <w:name w:val="ListLabel 31"/>
+    <w:qFormat/>
+    <w:rPr>
+      <w:b/>
+      <w:i w:val="false"/>
+      <w:color w:val="999999"/>
+    </w:rPr>
+  </w:style>
+  <w:style w:type="character" w:styleId="ListLabel32">
+    <w:name w:val="ListLabel 32"/>
+    <w:qFormat/>
+    <w:rPr>
+      <w:b w:val="false"/>
+      <w:i w:val="false"/>
+      <w:color w:val="999999"/>
+    </w:rPr>
+  </w:style>
+  <w:style w:type="character" w:styleId="ListLabel33">
+    <w:name w:val="ListLabel 33"/>
+    <w:qFormat/>
+    <w:rPr>
+      <w:b w:val="false"/>
+      <w:i w:val="false"/>
+      <w:color w:val="999999"/>
+    </w:rPr>
+  </w:style>
+  <w:style w:type="character" w:styleId="ListLabel34">
+    <w:name w:val="ListLabel 34"/>
+    <w:qFormat/>
+    <w:rPr>
+      <w:b w:val="false"/>
+      <w:i w:val="false"/>
+      <w:color w:val="999999"/>
+    </w:rPr>
+  </w:style>
+  <w:style w:type="character" w:styleId="ListLabel35">
+    <w:name w:val="ListLabel 35"/>
+    <w:qFormat/>
+    <w:rPr>
+      <w:rFonts w:cs="Arial"/>
+      <w:i w:val="false"/>
+      <w:color w:val="00000A"/>
+    </w:rPr>
+  </w:style>
+  <w:style w:type="character" w:styleId="ListLabel36">
+    <w:name w:val="ListLabel 36"/>
+    <w:qFormat/>
+    <w:rPr>
+      <w:b/>
+      <w:i w:val="false"/>
+      <w:color w:val="999999"/>
+      <w:sz w:val="28"/>
+    </w:rPr>
+  </w:style>
+  <w:style w:type="character" w:styleId="ListLabel37">
+    <w:name w:val="ListLabel 37"/>
+    <w:qFormat/>
+    <w:rPr>
+      <w:b/>
+      <w:i w:val="false"/>
+      <w:color w:val="999999"/>
+      <w:sz w:val="24"/>
+    </w:rPr>
+  </w:style>
+  <w:style w:type="character" w:styleId="ListLabel38">
+    <w:name w:val="ListLabel 38"/>
+    <w:qFormat/>
+    <w:rPr>
+      <w:rFonts w:ascii="Trebuchet MS" w:hAnsi="Trebuchet MS"/>
+      <w:b w:val="false"/>
+      <w:i w:val="false"/>
+      <w:color w:val="999999"/>
+    </w:rPr>
+  </w:style>
   <w:style w:type="paragraph" w:styleId="Ttulo">
     <w:name w:val="Título"/>
     <w:basedOn w:val="Normal"/>
@@ -8425,8 +8240,19 @@
     <w:autoRedefine/>
     <w:qFormat/>
     <w:rsid w:val="00556e32"/>
-    <w:pPr/>
-    <w:rPr/>
+    <w:pPr>
+      <w:tabs>
+        <w:tab w:val="left" w:pos="881" w:leader="none"/>
+      </w:tabs>
+      <w:ind w:left="0" w:right="0" w:hanging="0"/>
+    </w:pPr>
+    <w:rPr>
+      <w:b w:val="false"/>
+      <w:bCs w:val="false"/>
+      <w:color w:val="000000"/>
+      <w:sz w:val="24"/>
+      <w:szCs w:val="24"/>
+    </w:rPr>
   </w:style>
   <w:style w:type="paragraph" w:styleId="Iplistenumeratedcascade" w:customStyle="1">
     <w:name w:val="ip_list_enumerated_cascade"/>

</xml_diff>

<commit_message>
evolução da estória de usuário
</commit_message>
<xml_diff>
--- a/10_CasoDeUso/cadastrarClienteUCManterCliente.docx
+++ b/10_CasoDeUso/cadastrarClienteUCManterCliente.docx
@@ -294,7 +294,7 @@
       <w:tblPr>
         <w:tblW w:w="9396" w:type="dxa"/>
         <w:jc w:val="left"/>
-        <w:tblInd w:w="78" w:type="dxa"/>
+        <w:tblInd w:w="71" w:type="dxa"/>
         <w:tblBorders>
           <w:top w:val="single" w:sz="6" w:space="0" w:color="00000A"/>
           <w:left w:val="single" w:sz="6" w:space="0" w:color="00000A"/>
@@ -305,7 +305,7 @@
         </w:tblBorders>
         <w:tblCellMar>
           <w:top w:w="0" w:type="dxa"/>
-          <w:left w:w="75" w:type="dxa"/>
+          <w:left w:w="67" w:type="dxa"/>
           <w:bottom w:w="0" w:type="dxa"/>
           <w:right w:w="108" w:type="dxa"/>
         </w:tblCellMar>
@@ -334,7 +334,7 @@
             </w:tcBorders>
             <w:shd w:fill="auto" w:val="clear"/>
             <w:tcMar>
-              <w:left w:w="75" w:type="dxa"/>
+              <w:left w:w="67" w:type="dxa"/>
             </w:tcMar>
             <w:vAlign w:val="center"/>
           </w:tcPr>
@@ -373,7 +373,7 @@
             </w:tcBorders>
             <w:shd w:fill="auto" w:val="clear"/>
             <w:tcMar>
-              <w:left w:w="75" w:type="dxa"/>
+              <w:left w:w="67" w:type="dxa"/>
             </w:tcMar>
             <w:vAlign w:val="center"/>
           </w:tcPr>
@@ -412,7 +412,7 @@
             </w:tcBorders>
             <w:shd w:fill="auto" w:val="clear"/>
             <w:tcMar>
-              <w:left w:w="75" w:type="dxa"/>
+              <w:left w:w="67" w:type="dxa"/>
             </w:tcMar>
             <w:vAlign w:val="center"/>
           </w:tcPr>
@@ -451,7 +451,7 @@
             </w:tcBorders>
             <w:shd w:fill="auto" w:val="clear"/>
             <w:tcMar>
-              <w:left w:w="75" w:type="dxa"/>
+              <w:left w:w="67" w:type="dxa"/>
             </w:tcMar>
             <w:vAlign w:val="center"/>
           </w:tcPr>
@@ -495,7 +495,7 @@
             </w:tcBorders>
             <w:shd w:fill="auto" w:val="clear"/>
             <w:tcMar>
-              <w:left w:w="75" w:type="dxa"/>
+              <w:left w:w="67" w:type="dxa"/>
             </w:tcMar>
             <w:vAlign w:val="center"/>
           </w:tcPr>
@@ -527,7 +527,7 @@
             </w:tcBorders>
             <w:shd w:fill="auto" w:val="clear"/>
             <w:tcMar>
-              <w:left w:w="75" w:type="dxa"/>
+              <w:left w:w="67" w:type="dxa"/>
             </w:tcMar>
             <w:vAlign w:val="center"/>
           </w:tcPr>
@@ -561,7 +561,7 @@
             </w:tcBorders>
             <w:shd w:fill="auto" w:val="clear"/>
             <w:tcMar>
-              <w:left w:w="75" w:type="dxa"/>
+              <w:left w:w="67" w:type="dxa"/>
             </w:tcMar>
             <w:vAlign w:val="center"/>
           </w:tcPr>
@@ -595,7 +595,7 @@
             </w:tcBorders>
             <w:shd w:fill="auto" w:val="clear"/>
             <w:tcMar>
-              <w:left w:w="75" w:type="dxa"/>
+              <w:left w:w="67" w:type="dxa"/>
             </w:tcMar>
             <w:vAlign w:val="center"/>
           </w:tcPr>
@@ -632,7 +632,7 @@
             </w:tcBorders>
             <w:shd w:fill="auto" w:val="clear"/>
             <w:tcMar>
-              <w:left w:w="75" w:type="dxa"/>
+              <w:left w:w="67" w:type="dxa"/>
             </w:tcMar>
             <w:vAlign w:val="center"/>
           </w:tcPr>
@@ -665,7 +665,7 @@
             </w:tcBorders>
             <w:shd w:fill="auto" w:val="clear"/>
             <w:tcMar>
-              <w:left w:w="75" w:type="dxa"/>
+              <w:left w:w="67" w:type="dxa"/>
             </w:tcMar>
             <w:vAlign w:val="center"/>
           </w:tcPr>
@@ -698,7 +698,7 @@
             </w:tcBorders>
             <w:shd w:fill="auto" w:val="clear"/>
             <w:tcMar>
-              <w:left w:w="75" w:type="dxa"/>
+              <w:left w:w="67" w:type="dxa"/>
             </w:tcMar>
             <w:vAlign w:val="center"/>
           </w:tcPr>
@@ -731,7 +731,7 @@
             </w:tcBorders>
             <w:shd w:fill="auto" w:val="clear"/>
             <w:tcMar>
-              <w:left w:w="75" w:type="dxa"/>
+              <w:left w:w="67" w:type="dxa"/>
             </w:tcMar>
             <w:vAlign w:val="center"/>
           </w:tcPr>
@@ -801,7 +801,7 @@
           <w:docPartGallery w:val="Table of Contents"/>
           <w:docPartUnique w:val="true"/>
         </w:docPartObj>
-        <w:id w:val="1815817445"/>
+        <w:id w:val="692374857"/>
       </w:sdtPr>
       <w:sdtContent>
         <w:p>
@@ -2908,15 +2908,15 @@
         <w:jc w:val="both"/>
         <w:rPr/>
       </w:pPr>
-      <w:bookmarkStart w:id="0" w:name="_Toc98935658"/>
-      <w:bookmarkStart w:id="1" w:name="_Toc98935127"/>
-      <w:bookmarkStart w:id="2" w:name="_Toc98934970"/>
-      <w:bookmarkStart w:id="3" w:name="_Toc98934777"/>
+      <w:bookmarkStart w:id="0" w:name="_Toc174789158"/>
+      <w:bookmarkStart w:id="1" w:name="_Toc351362698"/>
+      <w:bookmarkStart w:id="2" w:name="_Toc98934291"/>
+      <w:bookmarkStart w:id="3" w:name="_Toc98934497"/>
       <w:bookmarkStart w:id="4" w:name="_Toc98934735"/>
-      <w:bookmarkStart w:id="5" w:name="_Toc98934497"/>
-      <w:bookmarkStart w:id="6" w:name="_Toc98934291"/>
-      <w:bookmarkStart w:id="7" w:name="_Toc351362698"/>
-      <w:bookmarkStart w:id="8" w:name="_Toc174789158"/>
+      <w:bookmarkStart w:id="5" w:name="_Toc98934777"/>
+      <w:bookmarkStart w:id="6" w:name="_Toc98934970"/>
+      <w:bookmarkStart w:id="7" w:name="_Toc98935127"/>
+      <w:bookmarkStart w:id="8" w:name="_Toc98935658"/>
       <w:r>
         <w:rPr/>
         <w:t>Introd</w:t>
@@ -2998,8 +2998,8 @@
         <w:jc w:val="both"/>
         <w:rPr/>
       </w:pPr>
-      <w:bookmarkStart w:id="9" w:name="_Toc351362699"/>
-      <w:bookmarkStart w:id="10" w:name="_Toc174789160"/>
+      <w:bookmarkStart w:id="9" w:name="_Toc174789160"/>
+      <w:bookmarkStart w:id="10" w:name="_Toc351362699"/>
       <w:bookmarkEnd w:id="9"/>
       <w:bookmarkEnd w:id="10"/>
       <w:r>
@@ -3029,7 +3029,7 @@
       <w:tblPr>
         <w:tblW w:w="8100" w:type="dxa"/>
         <w:jc w:val="left"/>
-        <w:tblInd w:w="1168" w:type="dxa"/>
+        <w:tblInd w:w="1163" w:type="dxa"/>
         <w:tblBorders>
           <w:top w:val="single" w:sz="4" w:space="0" w:color="999999"/>
           <w:left w:val="single" w:sz="4" w:space="0" w:color="999999"/>
@@ -3040,7 +3040,7 @@
         </w:tblBorders>
         <w:tblCellMar>
           <w:top w:w="115" w:type="dxa"/>
-          <w:left w:w="95" w:type="dxa"/>
+          <w:left w:w="90" w:type="dxa"/>
           <w:bottom w:w="58" w:type="dxa"/>
           <w:right w:w="115" w:type="dxa"/>
         </w:tblCellMar>
@@ -3065,7 +3065,7 @@
             </w:tcBorders>
             <w:shd w:color="auto" w:fill="FFFFFF" w:val="pct10"/>
             <w:tcMar>
-              <w:left w:w="95" w:type="dxa"/>
+              <w:left w:w="90" w:type="dxa"/>
             </w:tcMar>
           </w:tcPr>
           <w:p>
@@ -3098,7 +3098,7 @@
             </w:tcBorders>
             <w:shd w:color="auto" w:fill="FFFFFF" w:val="pct10"/>
             <w:tcMar>
-              <w:left w:w="95" w:type="dxa"/>
+              <w:left w:w="90" w:type="dxa"/>
             </w:tcMar>
           </w:tcPr>
           <w:p>
@@ -3136,7 +3136,7 @@
             </w:tcBorders>
             <w:shd w:fill="auto" w:val="clear"/>
             <w:tcMar>
-              <w:left w:w="95" w:type="dxa"/>
+              <w:left w:w="90" w:type="dxa"/>
             </w:tcMar>
           </w:tcPr>
           <w:p>
@@ -3169,7 +3169,7 @@
             </w:tcBorders>
             <w:shd w:fill="auto" w:val="clear"/>
             <w:tcMar>
-              <w:left w:w="95" w:type="dxa"/>
+              <w:left w:w="90" w:type="dxa"/>
             </w:tcMar>
             <w:vAlign w:val="center"/>
           </w:tcPr>
@@ -3208,7 +3208,7 @@
             </w:tcBorders>
             <w:shd w:fill="auto" w:val="clear"/>
             <w:tcMar>
-              <w:left w:w="95" w:type="dxa"/>
+              <w:left w:w="90" w:type="dxa"/>
             </w:tcMar>
           </w:tcPr>
           <w:p>
@@ -3240,7 +3240,7 @@
             </w:tcBorders>
             <w:shd w:fill="auto" w:val="clear"/>
             <w:tcMar>
-              <w:left w:w="95" w:type="dxa"/>
+              <w:left w:w="90" w:type="dxa"/>
             </w:tcMar>
             <w:vAlign w:val="center"/>
           </w:tcPr>
@@ -3276,8 +3276,8 @@
         <w:jc w:val="both"/>
         <w:rPr/>
       </w:pPr>
-      <w:bookmarkStart w:id="11" w:name="_Toc351362700"/>
-      <w:bookmarkStart w:id="12" w:name="_Toc174789161"/>
+      <w:bookmarkStart w:id="11" w:name="_Toc174789161"/>
+      <w:bookmarkStart w:id="12" w:name="_Toc351362700"/>
       <w:bookmarkEnd w:id="11"/>
       <w:bookmarkEnd w:id="12"/>
       <w:r>
@@ -3319,8 +3319,8 @@
         <w:jc w:val="both"/>
         <w:rPr/>
       </w:pPr>
-      <w:bookmarkStart w:id="13" w:name="_Toc351362701"/>
-      <w:bookmarkStart w:id="14" w:name="_Toc174789162"/>
+      <w:bookmarkStart w:id="13" w:name="_Toc174789162"/>
+      <w:bookmarkStart w:id="14" w:name="_Toc351362701"/>
       <w:bookmarkEnd w:id="13"/>
       <w:bookmarkEnd w:id="14"/>
       <w:r>
@@ -3618,11 +3618,11 @@
         <w:jc w:val="both"/>
         <w:rPr/>
       </w:pPr>
-      <w:bookmarkStart w:id="15" w:name="_Toc291576264"/>
-      <w:bookmarkStart w:id="16" w:name="_Toc291576242"/>
+      <w:bookmarkStart w:id="15" w:name="_Toc291575022"/>
+      <w:bookmarkStart w:id="16" w:name="_Toc291575111"/>
       <w:bookmarkStart w:id="17" w:name="_Toc291575148"/>
-      <w:bookmarkStart w:id="18" w:name="_Toc291575111"/>
-      <w:bookmarkStart w:id="19" w:name="_Toc291575022"/>
+      <w:bookmarkStart w:id="18" w:name="_Toc291576242"/>
+      <w:bookmarkStart w:id="19" w:name="_Toc291576264"/>
       <w:r>
         <w:rPr/>
         <w:t>D</w:t>
@@ -3650,11 +3650,11 @@
           <w:color w:val="000000"/>
         </w:rPr>
       </w:pPr>
-      <w:bookmarkStart w:id="21" w:name="_Toc291576269"/>
-      <w:bookmarkStart w:id="22" w:name="_Toc291576247"/>
+      <w:bookmarkStart w:id="21" w:name="_Toc291575027"/>
+      <w:bookmarkStart w:id="22" w:name="_Toc291575116"/>
       <w:bookmarkStart w:id="23" w:name="_Toc291575153"/>
-      <w:bookmarkStart w:id="24" w:name="_Toc291575116"/>
-      <w:bookmarkStart w:id="25" w:name="_Toc291575027"/>
+      <w:bookmarkStart w:id="24" w:name="_Toc291576247"/>
+      <w:bookmarkStart w:id="25" w:name="_Toc291576269"/>
       <w:bookmarkEnd w:id="21"/>
       <w:bookmarkEnd w:id="22"/>
       <w:bookmarkEnd w:id="23"/>
@@ -3682,12 +3682,12 @@
         <w:jc w:val="both"/>
         <w:rPr/>
       </w:pPr>
-      <w:bookmarkStart w:id="26" w:name="_Toc351362703"/>
-      <w:bookmarkStart w:id="27" w:name="_Toc2915762691"/>
-      <w:bookmarkStart w:id="28" w:name="_Toc2915762471"/>
-      <w:bookmarkStart w:id="29" w:name="_Toc2915751531"/>
-      <w:bookmarkStart w:id="30" w:name="_Toc2915751161"/>
-      <w:bookmarkStart w:id="31" w:name="_Toc2915750271"/>
+      <w:bookmarkStart w:id="26" w:name="_Toc2915750271"/>
+      <w:bookmarkStart w:id="27" w:name="_Toc2915751161"/>
+      <w:bookmarkStart w:id="28" w:name="_Toc2915751531"/>
+      <w:bookmarkStart w:id="29" w:name="_Toc2915762471"/>
+      <w:bookmarkStart w:id="30" w:name="_Toc2915762691"/>
+      <w:bookmarkStart w:id="31" w:name="_Toc351362703"/>
       <w:bookmarkEnd w:id="26"/>
       <w:bookmarkEnd w:id="27"/>
       <w:bookmarkEnd w:id="28"/>
@@ -3791,8 +3791,8 @@
         <w:jc w:val="both"/>
         <w:rPr/>
       </w:pPr>
-      <w:bookmarkStart w:id="33" w:name="_Toc351362705"/>
-      <w:bookmarkStart w:id="34" w:name="_Toc333344396"/>
+      <w:bookmarkStart w:id="33" w:name="_Toc333344396"/>
+      <w:bookmarkStart w:id="34" w:name="_Toc351362705"/>
       <w:bookmarkEnd w:id="33"/>
       <w:bookmarkEnd w:id="34"/>
       <w:r>
@@ -3870,13 +3870,13 @@
         <w:jc w:val="both"/>
         <w:rPr/>
       </w:pPr>
-      <w:bookmarkStart w:id="36" w:name="_GoBack"/>
-      <w:bookmarkStart w:id="37" w:name="_Toc351362707"/>
-      <w:bookmarkStart w:id="38" w:name="_Toc291576267"/>
+      <w:bookmarkStart w:id="36" w:name="_Toc291575025"/>
+      <w:bookmarkStart w:id="37" w:name="_Toc291575114"/>
+      <w:bookmarkStart w:id="38" w:name="_Toc291575151"/>
       <w:bookmarkStart w:id="39" w:name="_Toc291576245"/>
-      <w:bookmarkStart w:id="40" w:name="_Toc291575151"/>
-      <w:bookmarkStart w:id="41" w:name="_Toc291575114"/>
-      <w:bookmarkStart w:id="42" w:name="_Toc291575025"/>
+      <w:bookmarkStart w:id="40" w:name="_Toc291576267"/>
+      <w:bookmarkStart w:id="41" w:name="_Toc351362707"/>
+      <w:bookmarkStart w:id="42" w:name="_GoBack"/>
       <w:bookmarkEnd w:id="36"/>
       <w:bookmarkEnd w:id="37"/>
       <w:bookmarkEnd w:id="38"/>
@@ -3948,8 +3948,8 @@
         <w:jc w:val="both"/>
         <w:rPr/>
       </w:pPr>
-      <w:bookmarkStart w:id="44" w:name="_GoBack1"/>
-      <w:bookmarkStart w:id="45" w:name="_Toc351362708"/>
+      <w:bookmarkStart w:id="44" w:name="_Toc351362708"/>
+      <w:bookmarkStart w:id="45" w:name="_GoBack1"/>
       <w:bookmarkEnd w:id="44"/>
       <w:bookmarkEnd w:id="45"/>
       <w:r>
@@ -4016,12 +4016,12 @@
         <w:jc w:val="both"/>
         <w:rPr/>
       </w:pPr>
-      <w:bookmarkStart w:id="46" w:name="_Toc291575156"/>
-      <w:bookmarkStart w:id="47" w:name="_Toc291575119"/>
-      <w:bookmarkStart w:id="48" w:name="_Toc291575030"/>
-      <w:bookmarkStart w:id="49" w:name="_Toc351362709"/>
-      <w:bookmarkStart w:id="50" w:name="_Toc291576272"/>
-      <w:bookmarkStart w:id="51" w:name="_Toc291576250"/>
+      <w:bookmarkStart w:id="46" w:name="_Toc291576250"/>
+      <w:bookmarkStart w:id="47" w:name="_Toc291576272"/>
+      <w:bookmarkStart w:id="48" w:name="_Toc351362709"/>
+      <w:bookmarkStart w:id="49" w:name="_Toc291575030"/>
+      <w:bookmarkStart w:id="50" w:name="_Toc291575119"/>
+      <w:bookmarkStart w:id="51" w:name="_Toc291575156"/>
       <w:r>
         <w:rPr/>
         <w:t>Fluxos de Ev</w:t>
@@ -4064,9 +4064,9 @@
           <w:lang w:val="en-US" w:eastAsia="pt-BR" w:bidi="ar-SA"/>
         </w:rPr>
       </w:pPr>
-      <w:bookmarkStart w:id="52" w:name="_Toc291576273"/>
+      <w:bookmarkStart w:id="52" w:name="_Toc351362710"/>
       <w:bookmarkStart w:id="53" w:name="_Toc291576251"/>
-      <w:bookmarkStart w:id="54" w:name="_Toc351362710"/>
+      <w:bookmarkStart w:id="54" w:name="_Toc291576273"/>
       <w:r>
         <w:rPr>
           <w:rFonts w:eastAsia="Times New Roman" w:cs="Arial"/>
@@ -4331,13 +4331,13 @@
         <w:jc w:val="both"/>
         <w:rPr/>
       </w:pPr>
-      <w:bookmarkStart w:id="56" w:name="_AL01_–_CPF"/>
-      <w:bookmarkStart w:id="57" w:name="_AL03_–_Campos"/>
-      <w:bookmarkStart w:id="58" w:name="_AL02_–_Data"/>
+      <w:bookmarkStart w:id="56" w:name="_Toc351362712"/>
+      <w:bookmarkStart w:id="57" w:name="_AL01_–_Campos"/>
+      <w:bookmarkStart w:id="58" w:name="_CPF_inválido"/>
       <w:bookmarkStart w:id="59" w:name="_AL02_–_Campos"/>
-      <w:bookmarkStart w:id="60" w:name="_CPF_inválido"/>
-      <w:bookmarkStart w:id="61" w:name="_AL01_–_Campos"/>
-      <w:bookmarkStart w:id="62" w:name="_Toc351362712"/>
+      <w:bookmarkStart w:id="60" w:name="_AL02_–_Data"/>
+      <w:bookmarkStart w:id="61" w:name="_AL03_–_Campos"/>
+      <w:bookmarkStart w:id="62" w:name="_AL01_–_CPF"/>
       <w:bookmarkEnd w:id="56"/>
       <w:bookmarkEnd w:id="57"/>
       <w:bookmarkEnd w:id="58"/>
@@ -4424,10 +4424,10 @@
         <w:jc w:val="both"/>
         <w:rPr/>
       </w:pPr>
-      <w:bookmarkStart w:id="63" w:name="_AL04_–_Seleção"/>
-      <w:bookmarkStart w:id="64" w:name="_AL02_–_Ausência"/>
-      <w:bookmarkStart w:id="65" w:name="_AL02_–_Seleção"/>
-      <w:bookmarkStart w:id="66" w:name="_Toc351362713"/>
+      <w:bookmarkStart w:id="63" w:name="_Toc351362713"/>
+      <w:bookmarkStart w:id="64" w:name="_AL02_–_Seleção"/>
+      <w:bookmarkStart w:id="65" w:name="_AL02_–_Ausência"/>
+      <w:bookmarkStart w:id="66" w:name="_AL04_–_Seleção"/>
       <w:bookmarkEnd w:id="63"/>
       <w:bookmarkEnd w:id="64"/>
       <w:bookmarkEnd w:id="65"/>
@@ -4522,8 +4522,8 @@
         <w:jc w:val="both"/>
         <w:rPr/>
       </w:pPr>
-      <w:bookmarkStart w:id="67" w:name="_EX02_–_Resposta"/>
-      <w:bookmarkStart w:id="68" w:name="_Toc351362715"/>
+      <w:bookmarkStart w:id="67" w:name="_Toc351362715"/>
+      <w:bookmarkStart w:id="68" w:name="_EX02_–_Resposta"/>
       <w:bookmarkEnd w:id="67"/>
       <w:bookmarkEnd w:id="68"/>
       <w:r>
@@ -4814,9 +4814,9 @@
         <w:rPr/>
       </w:pPr>
       <w:bookmarkStart w:id="70" w:name="_Toc351362719"/>
-      <w:bookmarkStart w:id="71" w:name="_RE02_–_Detalhes"/>
+      <w:bookmarkStart w:id="71" w:name="_RE02_–_Protótipo_1"/>
       <w:bookmarkStart w:id="72" w:name="_RE09_–_Acompanhamento_1"/>
-      <w:bookmarkStart w:id="73" w:name="_RE02_–_Protótipo_1"/>
+      <w:bookmarkStart w:id="73" w:name="_RE02_–_Detalhes"/>
       <w:bookmarkEnd w:id="71"/>
       <w:bookmarkEnd w:id="72"/>
       <w:bookmarkEnd w:id="73"/>
@@ -5038,7 +5038,7 @@
       <w:tblPr>
         <w:tblW w:w="9464" w:type="dxa"/>
         <w:jc w:val="left"/>
-        <w:tblInd w:w="-20" w:type="dxa"/>
+        <w:tblInd w:w="-25" w:type="dxa"/>
         <w:tblBorders>
           <w:top w:val="single" w:sz="4" w:space="0" w:color="00000A"/>
           <w:left w:val="single" w:sz="4" w:space="0" w:color="00000A"/>
@@ -5049,7 +5049,7 @@
         </w:tblBorders>
         <w:tblCellMar>
           <w:top w:w="0" w:type="dxa"/>
-          <w:left w:w="88" w:type="dxa"/>
+          <w:left w:w="83" w:type="dxa"/>
           <w:bottom w:w="0" w:type="dxa"/>
           <w:right w:w="108" w:type="dxa"/>
         </w:tblCellMar>
@@ -5078,7 +5078,7 @@
             </w:tcBorders>
             <w:shd w:color="auto" w:fill="BFBFBF" w:val="clear"/>
             <w:tcMar>
-              <w:left w:w="88" w:type="dxa"/>
+              <w:left w:w="83" w:type="dxa"/>
             </w:tcMar>
             <w:vAlign w:val="center"/>
           </w:tcPr>
@@ -5116,7 +5116,7 @@
             </w:tcBorders>
             <w:shd w:color="auto" w:fill="BFBFBF" w:val="clear"/>
             <w:tcMar>
-              <w:left w:w="88" w:type="dxa"/>
+              <w:left w:w="83" w:type="dxa"/>
             </w:tcMar>
             <w:vAlign w:val="center"/>
           </w:tcPr>
@@ -5154,7 +5154,7 @@
             </w:tcBorders>
             <w:shd w:color="auto" w:fill="BFBFBF" w:val="clear"/>
             <w:tcMar>
-              <w:left w:w="88" w:type="dxa"/>
+              <w:left w:w="83" w:type="dxa"/>
             </w:tcMar>
             <w:vAlign w:val="center"/>
           </w:tcPr>
@@ -5197,7 +5197,7 @@
             </w:tcBorders>
             <w:shd w:color="auto" w:fill="BFBFBF" w:val="clear"/>
             <w:tcMar>
-              <w:left w:w="88" w:type="dxa"/>
+              <w:left w:w="83" w:type="dxa"/>
             </w:tcMar>
             <w:vAlign w:val="center"/>
           </w:tcPr>
@@ -5238,7 +5238,7 @@
             </w:tcBorders>
             <w:shd w:fill="auto" w:val="clear"/>
             <w:tcMar>
-              <w:left w:w="88" w:type="dxa"/>
+              <w:left w:w="83" w:type="dxa"/>
             </w:tcMar>
             <w:vAlign w:val="center"/>
           </w:tcPr>
@@ -5270,7 +5270,7 @@
             </w:tcBorders>
             <w:shd w:fill="auto" w:val="clear"/>
             <w:tcMar>
-              <w:left w:w="88" w:type="dxa"/>
+              <w:left w:w="83" w:type="dxa"/>
             </w:tcMar>
             <w:vAlign w:val="center"/>
           </w:tcPr>
@@ -5302,7 +5302,7 @@
             </w:tcBorders>
             <w:shd w:fill="auto" w:val="clear"/>
             <w:tcMar>
-              <w:left w:w="88" w:type="dxa"/>
+              <w:left w:w="83" w:type="dxa"/>
             </w:tcMar>
             <w:vAlign w:val="center"/>
           </w:tcPr>
@@ -5334,7 +5334,7 @@
             </w:tcBorders>
             <w:shd w:fill="auto" w:val="clear"/>
             <w:tcMar>
-              <w:left w:w="88" w:type="dxa"/>
+              <w:left w:w="83" w:type="dxa"/>
             </w:tcMar>
             <w:vAlign w:val="center"/>
           </w:tcPr>
@@ -5371,7 +5371,7 @@
             </w:tcBorders>
             <w:shd w:fill="auto" w:val="clear"/>
             <w:tcMar>
-              <w:left w:w="88" w:type="dxa"/>
+              <w:left w:w="83" w:type="dxa"/>
             </w:tcMar>
             <w:vAlign w:val="center"/>
           </w:tcPr>
@@ -5403,7 +5403,7 @@
             </w:tcBorders>
             <w:shd w:fill="auto" w:val="clear"/>
             <w:tcMar>
-              <w:left w:w="88" w:type="dxa"/>
+              <w:left w:w="83" w:type="dxa"/>
             </w:tcMar>
             <w:vAlign w:val="center"/>
           </w:tcPr>
@@ -5435,7 +5435,7 @@
             </w:tcBorders>
             <w:shd w:fill="auto" w:val="clear"/>
             <w:tcMar>
-              <w:left w:w="88" w:type="dxa"/>
+              <w:left w:w="83" w:type="dxa"/>
             </w:tcMar>
             <w:vAlign w:val="center"/>
           </w:tcPr>
@@ -5467,7 +5467,7 @@
             </w:tcBorders>
             <w:shd w:fill="auto" w:val="clear"/>
             <w:tcMar>
-              <w:left w:w="88" w:type="dxa"/>
+              <w:left w:w="83" w:type="dxa"/>
             </w:tcMar>
             <w:vAlign w:val="center"/>
           </w:tcPr>
@@ -5510,7 +5510,7 @@
             </w:tcBorders>
             <w:shd w:fill="auto" w:val="clear"/>
             <w:tcMar>
-              <w:left w:w="88" w:type="dxa"/>
+              <w:left w:w="83" w:type="dxa"/>
             </w:tcMar>
             <w:vAlign w:val="center"/>
           </w:tcPr>
@@ -5542,7 +5542,7 @@
             </w:tcBorders>
             <w:shd w:fill="auto" w:val="clear"/>
             <w:tcMar>
-              <w:left w:w="88" w:type="dxa"/>
+              <w:left w:w="83" w:type="dxa"/>
             </w:tcMar>
             <w:vAlign w:val="center"/>
           </w:tcPr>
@@ -5574,7 +5574,7 @@
             </w:tcBorders>
             <w:shd w:fill="auto" w:val="clear"/>
             <w:tcMar>
-              <w:left w:w="88" w:type="dxa"/>
+              <w:left w:w="83" w:type="dxa"/>
             </w:tcMar>
             <w:vAlign w:val="center"/>
           </w:tcPr>
@@ -5606,7 +5606,7 @@
             </w:tcBorders>
             <w:shd w:fill="auto" w:val="clear"/>
             <w:tcMar>
-              <w:left w:w="88" w:type="dxa"/>
+              <w:left w:w="83" w:type="dxa"/>
             </w:tcMar>
             <w:vAlign w:val="center"/>
           </w:tcPr>
@@ -5649,7 +5649,7 @@
             </w:tcBorders>
             <w:shd w:fill="auto" w:val="clear"/>
             <w:tcMar>
-              <w:left w:w="88" w:type="dxa"/>
+              <w:left w:w="83" w:type="dxa"/>
             </w:tcMar>
             <w:vAlign w:val="center"/>
           </w:tcPr>
@@ -5678,7 +5678,7 @@
             </w:tcBorders>
             <w:shd w:fill="auto" w:val="clear"/>
             <w:tcMar>
-              <w:left w:w="88" w:type="dxa"/>
+              <w:left w:w="83" w:type="dxa"/>
             </w:tcMar>
             <w:vAlign w:val="center"/>
           </w:tcPr>
@@ -5707,7 +5707,7 @@
             </w:tcBorders>
             <w:shd w:fill="auto" w:val="clear"/>
             <w:tcMar>
-              <w:left w:w="88" w:type="dxa"/>
+              <w:left w:w="83" w:type="dxa"/>
             </w:tcMar>
             <w:vAlign w:val="center"/>
           </w:tcPr>
@@ -5739,7 +5739,7 @@
             </w:tcBorders>
             <w:shd w:fill="auto" w:val="clear"/>
             <w:tcMar>
-              <w:left w:w="88" w:type="dxa"/>
+              <w:left w:w="83" w:type="dxa"/>
             </w:tcMar>
             <w:vAlign w:val="center"/>
           </w:tcPr>
@@ -5770,7 +5770,7 @@
             </w:tcBorders>
             <w:shd w:fill="auto" w:val="clear"/>
             <w:tcMar>
-              <w:left w:w="88" w:type="dxa"/>
+              <w:left w:w="83" w:type="dxa"/>
             </w:tcMar>
             <w:vAlign w:val="center"/>
           </w:tcPr>
@@ -5799,7 +5799,7 @@
             </w:tcBorders>
             <w:shd w:fill="auto" w:val="clear"/>
             <w:tcMar>
-              <w:left w:w="88" w:type="dxa"/>
+              <w:left w:w="83" w:type="dxa"/>
             </w:tcMar>
             <w:vAlign w:val="center"/>
           </w:tcPr>
@@ -5828,7 +5828,7 @@
             </w:tcBorders>
             <w:shd w:fill="auto" w:val="clear"/>
             <w:tcMar>
-              <w:left w:w="88" w:type="dxa"/>
+              <w:left w:w="83" w:type="dxa"/>
             </w:tcMar>
             <w:vAlign w:val="center"/>
           </w:tcPr>
@@ -5860,7 +5860,7 @@
             </w:tcBorders>
             <w:shd w:fill="auto" w:val="clear"/>
             <w:tcMar>
-              <w:left w:w="88" w:type="dxa"/>
+              <w:left w:w="83" w:type="dxa"/>
             </w:tcMar>
             <w:vAlign w:val="center"/>
           </w:tcPr>
@@ -5891,7 +5891,7 @@
             </w:tcBorders>
             <w:shd w:fill="auto" w:val="clear"/>
             <w:tcMar>
-              <w:left w:w="88" w:type="dxa"/>
+              <w:left w:w="83" w:type="dxa"/>
             </w:tcMar>
             <w:vAlign w:val="center"/>
           </w:tcPr>
@@ -5920,7 +5920,7 @@
             </w:tcBorders>
             <w:shd w:fill="auto" w:val="clear"/>
             <w:tcMar>
-              <w:left w:w="88" w:type="dxa"/>
+              <w:left w:w="83" w:type="dxa"/>
             </w:tcMar>
             <w:vAlign w:val="center"/>
           </w:tcPr>
@@ -5949,7 +5949,7 @@
             </w:tcBorders>
             <w:shd w:fill="auto" w:val="clear"/>
             <w:tcMar>
-              <w:left w:w="88" w:type="dxa"/>
+              <w:left w:w="83" w:type="dxa"/>
             </w:tcMar>
             <w:vAlign w:val="center"/>
           </w:tcPr>
@@ -5981,7 +5981,7 @@
             </w:tcBorders>
             <w:shd w:fill="auto" w:val="clear"/>
             <w:tcMar>
-              <w:left w:w="88" w:type="dxa"/>
+              <w:left w:w="83" w:type="dxa"/>
             </w:tcMar>
             <w:vAlign w:val="center"/>
           </w:tcPr>
@@ -6012,7 +6012,7 @@
             </w:tcBorders>
             <w:shd w:fill="auto" w:val="clear"/>
             <w:tcMar>
-              <w:left w:w="88" w:type="dxa"/>
+              <w:left w:w="83" w:type="dxa"/>
             </w:tcMar>
             <w:vAlign w:val="center"/>
           </w:tcPr>
@@ -6041,7 +6041,7 @@
             </w:tcBorders>
             <w:shd w:fill="auto" w:val="clear"/>
             <w:tcMar>
-              <w:left w:w="88" w:type="dxa"/>
+              <w:left w:w="83" w:type="dxa"/>
             </w:tcMar>
             <w:vAlign w:val="center"/>
           </w:tcPr>
@@ -6070,7 +6070,7 @@
             </w:tcBorders>
             <w:shd w:fill="auto" w:val="clear"/>
             <w:tcMar>
-              <w:left w:w="88" w:type="dxa"/>
+              <w:left w:w="83" w:type="dxa"/>
             </w:tcMar>
             <w:vAlign w:val="center"/>
           </w:tcPr>
@@ -6102,7 +6102,7 @@
             </w:tcBorders>
             <w:shd w:fill="auto" w:val="clear"/>
             <w:tcMar>
-              <w:left w:w="88" w:type="dxa"/>
+              <w:left w:w="83" w:type="dxa"/>
             </w:tcMar>
             <w:vAlign w:val="center"/>
           </w:tcPr>
@@ -6195,7 +6195,7 @@
       <w:tblInd w:w="0" w:type="dxa"/>
       <w:tblCellMar>
         <w:top w:w="0" w:type="dxa"/>
-        <w:left w:w="128" w:type="dxa"/>
+        <w:left w:w="133" w:type="dxa"/>
         <w:bottom w:w="0" w:type="dxa"/>
         <w:right w:w="108" w:type="dxa"/>
       </w:tblCellMar>
@@ -6351,7 +6351,7 @@
     <w:tblPr>
       <w:tblW w:w="9356" w:type="dxa"/>
       <w:jc w:val="left"/>
-      <w:tblInd w:w="78" w:type="dxa"/>
+      <w:tblInd w:w="71" w:type="dxa"/>
       <w:tblBorders>
         <w:top w:val="single" w:sz="6" w:space="0" w:color="00000A"/>
         <w:left w:val="single" w:sz="6" w:space="0" w:color="00000A"/>
@@ -6362,7 +6362,7 @@
       </w:tblBorders>
       <w:tblCellMar>
         <w:top w:w="0" w:type="dxa"/>
-        <w:left w:w="75" w:type="dxa"/>
+        <w:left w:w="67" w:type="dxa"/>
         <w:bottom w:w="0" w:type="dxa"/>
         <w:right w:w="108" w:type="dxa"/>
       </w:tblCellMar>
@@ -6387,7 +6387,7 @@
           </w:tcBorders>
           <w:shd w:fill="auto" w:val="clear"/>
           <w:tcMar>
-            <w:left w:w="75" w:type="dxa"/>
+            <w:left w:w="67" w:type="dxa"/>
           </w:tcMar>
           <w:vAlign w:val="center"/>
         </w:tcPr>
@@ -6426,7 +6426,7 @@
           </w:tcBorders>
           <w:shd w:fill="auto" w:val="clear"/>
           <w:tcMar>
-            <w:left w:w="75" w:type="dxa"/>
+            <w:left w:w="67" w:type="dxa"/>
           </w:tcMar>
           <w:vAlign w:val="center"/>
         </w:tcPr>
@@ -6466,7 +6466,7 @@
           </w:tcBorders>
           <w:shd w:fill="auto" w:val="clear"/>
           <w:tcMar>
-            <w:left w:w="75" w:type="dxa"/>
+            <w:left w:w="67" w:type="dxa"/>
           </w:tcMar>
           <w:vAlign w:val="center"/>
         </w:tcPr>
@@ -6503,7 +6503,7 @@
           </w:tcBorders>
           <w:shd w:fill="auto" w:val="clear"/>
           <w:tcMar>
-            <w:left w:w="75" w:type="dxa"/>
+            <w:left w:w="67" w:type="dxa"/>
           </w:tcMar>
           <w:vAlign w:val="center"/>
         </w:tcPr>
@@ -6537,7 +6537,7 @@
           </w:tcBorders>
           <w:shd w:fill="auto" w:val="clear"/>
           <w:tcMar>
-            <w:left w:w="75" w:type="dxa"/>
+            <w:left w:w="67" w:type="dxa"/>
           </w:tcMar>
           <w:vAlign w:val="center"/>
         </w:tcPr>
@@ -6594,7 +6594,7 @@
       <w:tblInd w:w="-601" w:type="dxa"/>
       <w:tblCellMar>
         <w:top w:w="0" w:type="dxa"/>
-        <w:left w:w="133" w:type="dxa"/>
+        <w:left w:w="138" w:type="dxa"/>
         <w:bottom w:w="0" w:type="dxa"/>
         <w:right w:w="108" w:type="dxa"/>
       </w:tblCellMar>
@@ -7749,6 +7749,45 @@
       <w:color w:val="999999"/>
     </w:rPr>
   </w:style>
+  <w:style w:type="character" w:styleId="ListLabel39">
+    <w:name w:val="ListLabel 39"/>
+    <w:qFormat/>
+    <w:rPr>
+      <w:rFonts w:cs="Arial"/>
+      <w:i w:val="false"/>
+      <w:color w:val="00000A"/>
+    </w:rPr>
+  </w:style>
+  <w:style w:type="character" w:styleId="ListLabel40">
+    <w:name w:val="ListLabel 40"/>
+    <w:qFormat/>
+    <w:rPr>
+      <w:b/>
+      <w:i w:val="false"/>
+      <w:color w:val="999999"/>
+      <w:sz w:val="28"/>
+    </w:rPr>
+  </w:style>
+  <w:style w:type="character" w:styleId="ListLabel41">
+    <w:name w:val="ListLabel 41"/>
+    <w:qFormat/>
+    <w:rPr>
+      <w:b/>
+      <w:i w:val="false"/>
+      <w:color w:val="999999"/>
+      <w:sz w:val="24"/>
+    </w:rPr>
+  </w:style>
+  <w:style w:type="character" w:styleId="ListLabel42">
+    <w:name w:val="ListLabel 42"/>
+    <w:qFormat/>
+    <w:rPr>
+      <w:rFonts w:ascii="Trebuchet MS" w:hAnsi="Trebuchet MS"/>
+      <w:b w:val="false"/>
+      <w:i w:val="false"/>
+      <w:color w:val="999999"/>
+    </w:rPr>
+  </w:style>
   <w:style w:type="paragraph" w:styleId="Ttulo">
     <w:name w:val="Título"/>
     <w:basedOn w:val="Normal"/>
@@ -8223,7 +8262,7 @@
     <w:rsid w:val="00556e32"/>
     <w:pPr>
       <w:widowControl/>
-      <w:overflowPunct w:val="true"/>
+      <w:overflowPunct w:val="false"/>
       <w:spacing w:lineRule="auto" w:line="240" w:before="80" w:after="60"/>
       <w:ind w:right="-619" w:hanging="0"/>
       <w:jc w:val="left"/>
@@ -8261,7 +8300,7 @@
     <w:rsid w:val="00556e32"/>
     <w:pPr>
       <w:widowControl/>
-      <w:overflowPunct w:val="true"/>
+      <w:overflowPunct w:val="false"/>
       <w:spacing w:lineRule="auto" w:line="240" w:before="80" w:after="60"/>
       <w:ind w:right="-618" w:hanging="0"/>
       <w:textAlignment w:val="baseline"/>

</xml_diff>